<commit_message>
refactor - whao the nhs is sooo slow
</commit_message>
<xml_diff>
--- a/evidenceFolder/homework4/sideScrollerShmupDesignDoc.docx
+++ b/evidenceFolder/homework4/sideScrollerShmupDesignDoc.docx
@@ -4,7 +4,7 @@
   <w:body>
     <w:p>
       <w:pPr>
-        <w:pStyle w:val="824"/>
+        <w:pStyle w:val="834"/>
         <w:pBdr/>
         <w:spacing/>
         <w:ind/>
@@ -30,103 +30,18 @@
     </w:p>
     <w:p>
       <w:pPr>
-        <w:pStyle w:val="826"/>
+        <w:pStyle w:val="836"/>
         <w:pBdr/>
         <w:spacing/>
         <w:ind/>
         <w:rPr/>
       </w:pPr>
-      <w:r>
-        <w:rPr>
-          <w:lang w:val="en-GB"/>
-        </w:rPr>
-        <w:t xml:space="preserve">Understanding the template</w:t>
-      </w:r>
-      <w:r/>
-    </w:p>
-    <w:p>
-      <w:pPr>
-        <w:pBdr/>
-        <w:spacing/>
-        <w:ind/>
-        <w:rPr>
-          <w:highlight w:val="none"/>
-          <w:lang w:val="en-GB"/>
-        </w:rPr>
-      </w:pPr>
-      <w:r>
-        <w:rPr>
-          <w:lang w:val="en-GB"/>
-        </w:rPr>
-        <w:t xml:space="preserve">In order to </w:t>
-      </w:r>
-      <w:r>
-        <w:rPr>
-          <w:lang w:val="en-GB"/>
-        </w:rPr>
-        <w:t xml:space="preserve">better understand the codebase i created a flowchart and procedure dependency for </w:t>
-      </w:r>
-      <w:r>
-        <w:rPr>
-          <w:lang w:val="en-GB"/>
-        </w:rPr>
-        <w:t xml:space="preserve">diagram for the template codebase</w:t>
-      </w:r>
       <w:r>
         <w:rPr>
           <w:highlight w:val="none"/>
-          <w:lang w:val="en-GB"/>
+          <w:lang w:val="en-US"/>
         </w:rPr>
-        <w:t xml:space="preserve">. They are very simple for this template</w:t>
-      </w:r>
-      <w:r>
-        <w:rPr>
-          <w:highlight w:val="none"/>
-        </w:rPr>
-      </w:r>
-    </w:p>
-    <w:p>
-      <w:pPr>
-        <w:pBdr/>
-        <w:spacing/>
-        <w:ind/>
-        <w:rPr>
-          <w:highlight w:val="none"/>
-        </w:rPr>
-      </w:pPr>
-      <w:r>
-        <w:rPr>
-          <w:highlight w:val="none"/>
-        </w:rPr>
-      </w:r>
-      <w:r>
-        <w:rPr>
-          <w:highlight w:val="none"/>
-        </w:rPr>
-      </w:r>
-    </w:p>
-    <w:p>
-      <w:pPr>
-        <w:pStyle w:val="827"/>
-        <w:pBdr/>
-        <w:spacing/>
-        <w:ind/>
-        <w:rPr>
-          <w:highlight w:val="none"/>
-        </w:rPr>
-      </w:pPr>
-      <w:r>
-        <w:rPr>
-          <w:highlight w:val="none"/>
-          <w:lang w:val="en-GB"/>
-        </w:rPr>
-      </w:r>
-      <w:r>
-        <w:rPr>
-          <w:highlight w:val="none"/>
-          <w:lang w:val="en-GB"/>
-        </w:rPr>
-        <w:t xml:space="preserve">Procedure Dependency Diagram</w:t>
+        <w:t xml:space="preserve">To talk abt</w:t>
       </w:r>
       <w:r>
         <w:rPr>
@@ -142,223 +57,37 @@
         <w:ind/>
         <w:rPr>
           <w:highlight w:val="none"/>
+          <w:lang w:val="en-US"/>
         </w:rPr>
       </w:pPr>
-      <w:r/>
       <w:r>
-        <mc:AlternateContent>
-          <mc:Choice Requires="wpg">
-            <w:drawing>
-              <wp:inline xmlns:wp="http://schemas.openxmlformats.org/drawingml/2006/wordprocessingDrawing" distT="0" distB="0" distL="0" distR="0">
-                <wp:extent cx="4486275" cy="1438275"/>
-                <wp:effectExtent l="0" t="0" r="0" b="0"/>
-                <wp:docPr id="1" name=""/>
-                <wp:cNvGraphicFramePr>
-                  <a:graphicFrameLocks xmlns:a="http://schemas.openxmlformats.org/drawingml/2006/main" noChangeAspect="1"/>
-                </wp:cNvGraphicFramePr>
-                <a:graphic xmlns:a="http://schemas.openxmlformats.org/drawingml/2006/main">
-                  <a:graphicData uri="http://schemas.openxmlformats.org/drawingml/2006/picture">
-                    <pic:pic xmlns:pic="http://schemas.openxmlformats.org/drawingml/2006/picture">
-                      <pic:nvPicPr>
-                        <pic:cNvPr id="2047224672" name=""/>
-                        <pic:cNvPicPr>
-                          <a:picLocks noChangeAspect="1"/>
-                        </pic:cNvPicPr>
-                        <pic:nvPr/>
-                      </pic:nvPicPr>
-                      <pic:blipFill>
-                        <a:blip r:embed="rId9"/>
-                        <a:stretch/>
-                      </pic:blipFill>
-                      <pic:spPr bwMode="auto">
-                        <a:xfrm>
-                          <a:off x="0" y="0"/>
-                          <a:ext cx="4486275" cy="1438274"/>
-                        </a:xfrm>
-                        <a:prstGeom prst="rect">
-                          <a:avLst/>
-                        </a:prstGeom>
-                      </pic:spPr>
-                    </pic:pic>
-                  </a:graphicData>
-                </a:graphic>
-              </wp:inline>
-            </w:drawing>
-          </mc:Choice>
-          <mc:Fallback>
-            <w:pict>
-              <v:shapetype id="_x0000_t75" coordsize="21600,21600" o:spt="75" o:preferrelative="t" path="m@4@5l@4@11@9@11@9@5xe" filled="f" stroked="f">
-                <v:stroke joinstyle="miter"/>
-                <v:formulas>
-                  <v:f eqn="if lineDrawn pixelLineWidth 0"/>
-                  <v:f eqn="sum @0 1 0"/>
-                  <v:f eqn="sum 0 0 @1"/>
-                  <v:f eqn="prod @2 1 2"/>
-                  <v:f eqn="prod @3 21600 pixelWidth"/>
-                  <v:f eqn="prod @3 21600 pixelHeight"/>
-                  <v:f eqn="sum @0 0 1"/>
-                  <v:f eqn="prod @6 1 2"/>
-                  <v:f eqn="prod @7 21600 pixelWidth"/>
-                  <v:f eqn="sum @8 21600 0"/>
-                  <v:f eqn="prod @7 21600 pixelHeight"/>
-                  <v:f eqn="sum @10 21600 0"/>
-                </v:formulas>
-                <v:path o:extrusionok="f" gradientshapeok="t" o:connecttype="rect"/>
-                <o:lock v:ext="edit" aspectratio="t"/>
-              </v:shapetype>
-              <v:shape id="_x0000_i0" o:spid="_x0000_s0" type="#_x0000_t75" style="width:353.25pt;height:113.25pt;mso-wrap-distance-left:0.00pt;mso-wrap-distance-top:0.00pt;mso-wrap-distance-right:0.00pt;mso-wrap-distance-bottom:0.00pt;z-index:1;" stroked="false">
-                <v:imagedata r:id="rId9" o:title=""/>
-                <o:lock v:ext="edit" rotation="t"/>
-              </v:shape>
-            </w:pict>
-          </mc:Fallback>
-        </mc:AlternateContent>
+        <w:rPr>
+          <w:lang w:val="en-US"/>
+        </w:rPr>
+        <w:t xml:space="preserve">Ship feel</w:t>
       </w:r>
-      <w:r/>
-      <w:r/>
+      <w:r>
+        <w:rPr>
+          <w:lang w:val="en-GB"/>
+        </w:rPr>
+      </w:r>
     </w:p>
     <w:p>
       <w:pPr>
-        <w:pStyle w:val="827"/>
-        <w:pBdr/>
-        <w:spacing/>
-        <w:ind/>
-        <w:rPr/>
-      </w:pPr>
-      <w:r>
+        <w:pBdr/>
+        <w:spacing/>
+        <w:ind/>
         <w:rPr>
           <w:highlight w:val="none"/>
           <w:lang w:val="en-GB"/>
         </w:rPr>
-        <w:t xml:space="preserve">Flowchart</w:t>
-      </w:r>
+      </w:pPr>
       <w:r>
         <w:rPr>
           <w:highlight w:val="none"/>
+          <w:lang w:val="en-US"/>
         </w:rPr>
-      </w:r>
-    </w:p>
-    <w:p>
-      <w:pPr>
-        <w:pBdr/>
-        <w:spacing/>
-        <w:ind/>
-        <w:rPr>
-          <w:highlight w:val="none"/>
-        </w:rPr>
-      </w:pPr>
-      <w:r/>
-      <w:r>
-        <mc:AlternateContent>
-          <mc:Choice Requires="wpg">
-            <w:drawing>
-              <wp:inline xmlns:wp="http://schemas.openxmlformats.org/drawingml/2006/wordprocessingDrawing" distT="0" distB="0" distL="0" distR="0">
-                <wp:extent cx="5438775" cy="590550"/>
-                <wp:effectExtent l="0" t="0" r="0" b="0"/>
-                <wp:docPr id="2" name=""/>
-                <wp:cNvGraphicFramePr>
-                  <a:graphicFrameLocks xmlns:a="http://schemas.openxmlformats.org/drawingml/2006/main" noChangeAspect="1"/>
-                </wp:cNvGraphicFramePr>
-                <a:graphic xmlns:a="http://schemas.openxmlformats.org/drawingml/2006/main">
-                  <a:graphicData uri="http://schemas.openxmlformats.org/drawingml/2006/picture">
-                    <pic:pic xmlns:pic="http://schemas.openxmlformats.org/drawingml/2006/picture">
-                      <pic:nvPicPr>
-                        <pic:cNvPr id="1206600995" name=""/>
-                        <pic:cNvPicPr>
-                          <a:picLocks noChangeAspect="1"/>
-                        </pic:cNvPicPr>
-                        <pic:nvPr/>
-                      </pic:nvPicPr>
-                      <pic:blipFill>
-                        <a:blip r:embed="rId10"/>
-                        <a:stretch/>
-                      </pic:blipFill>
-                      <pic:spPr bwMode="auto">
-                        <a:xfrm>
-                          <a:off x="0" y="0"/>
-                          <a:ext cx="5438774" cy="590549"/>
-                        </a:xfrm>
-                        <a:prstGeom prst="rect">
-                          <a:avLst/>
-                        </a:prstGeom>
-                      </pic:spPr>
-                    </pic:pic>
-                  </a:graphicData>
-                </a:graphic>
-              </wp:inline>
-            </w:drawing>
-          </mc:Choice>
-          <mc:Fallback>
-            <w:pict>
-              <v:shapetype id="_x0000_t75" coordsize="21600,21600" o:spt="75" o:preferrelative="t" path="m@4@5l@4@11@9@11@9@5xe" filled="f" stroked="f">
-                <v:stroke joinstyle="miter"/>
-                <v:formulas>
-                  <v:f eqn="if lineDrawn pixelLineWidth 0"/>
-                  <v:f eqn="sum @0 1 0"/>
-                  <v:f eqn="sum 0 0 @1"/>
-                  <v:f eqn="prod @2 1 2"/>
-                  <v:f eqn="prod @3 21600 pixelWidth"/>
-                  <v:f eqn="prod @3 21600 pixelHeight"/>
-                  <v:f eqn="sum @0 0 1"/>
-                  <v:f eqn="prod @6 1 2"/>
-                  <v:f eqn="prod @7 21600 pixelWidth"/>
-                  <v:f eqn="sum @8 21600 0"/>
-                  <v:f eqn="prod @7 21600 pixelHeight"/>
-                  <v:f eqn="sum @10 21600 0"/>
-                </v:formulas>
-                <v:path o:extrusionok="f" gradientshapeok="t" o:connecttype="rect"/>
-                <o:lock v:ext="edit" aspectratio="t"/>
-              </v:shapetype>
-              <v:shape id="_x0000_i1" o:spid="_x0000_s1" type="#_x0000_t75" style="width:428.25pt;height:46.50pt;mso-wrap-distance-left:0.00pt;mso-wrap-distance-top:0.00pt;mso-wrap-distance-right:0.00pt;mso-wrap-distance-bottom:0.00pt;z-index:1;" stroked="false">
-                <v:imagedata r:id="rId10" o:title=""/>
-                <o:lock v:ext="edit" rotation="t"/>
-              </v:shape>
-            </w:pict>
-          </mc:Fallback>
-        </mc:AlternateContent>
-      </w:r>
-      <w:r/>
-      <w:r/>
-      <w:r/>
-      <w:r/>
-      <w:r/>
-      <w:r/>
-    </w:p>
-    <w:p>
-      <w:pPr>
-        <w:pBdr/>
-        <w:spacing/>
-        <w:ind/>
-        <w:rPr/>
-      </w:pPr>
-      <w:r/>
-      <w:r/>
-    </w:p>
-    <w:p>
-      <w:pPr>
-        <w:pStyle w:val="825"/>
-        <w:pBdr/>
-        <w:spacing/>
-        <w:ind/>
-        <w:rPr/>
-      </w:pPr>
-      <w:r/>
-      <w:r/>
-    </w:p>
-    <w:p>
-      <w:pPr>
-        <w:pBdr/>
-        <w:shd w:val="nil"/>
-        <w:spacing/>
-        <w:ind/>
-        <w:rPr/>
-      </w:pPr>
-      <w:r>
-        <w:rPr>
-          <w:highlight w:val="none"/>
-          <w:lang w:val="en-GB"/>
-        </w:rPr>
-        <w:br w:type="page" w:clear="all"/>
+        <w:t xml:space="preserve">Ent system</w:t>
       </w:r>
       <w:r>
         <w:rPr>
@@ -369,7 +98,6 @@
     </w:p>
     <w:p>
       <w:pPr>
-        <w:pStyle w:val="825"/>
         <w:pBdr/>
         <w:spacing/>
         <w:ind/>
@@ -381,37 +109,9 @@
       <w:r>
         <w:rPr>
           <w:highlight w:val="none"/>
-          <w:lang w:val="en-GB"/>
+          <w:lang w:val="en-US"/>
         </w:rPr>
-        <w:t xml:space="preserve">Upgrading the template</w:t>
-      </w:r>
-      <w:r>
-        <w:rPr>
-          <w:highlight w:val="none"/>
-        </w:rPr>
-      </w:r>
-    </w:p>
-    <w:p>
-      <w:pPr>
-        <w:pBdr/>
-        <w:spacing/>
-        <w:ind/>
-        <w:rPr>
-          <w:highlight w:val="none"/>
-          <w:lang w:val="en-GB"/>
-        </w:rPr>
-      </w:pPr>
-      <w:r>
-        <w:rPr>
-          <w:lang w:val="en-GB"/>
-        </w:rPr>
-        <w:t xml:space="preserve">In order to help me plan the changes i wanna make i made a flowchart for the program after the planned upgrades</w:t>
-      </w:r>
-      <w:r>
-        <w:rPr>
-          <w:highlight w:val="none"/>
-          <w:lang w:val="en-GB"/>
-        </w:rPr>
+        <w:t xml:space="preserve">Ent store system</w:t>
       </w:r>
       <w:r>
         <w:rPr>
@@ -427,153 +127,15 @@
         <w:ind/>
         <w:rPr>
           <w:highlight w:val="none"/>
-        </w:rPr>
-      </w:pPr>
-      <w:r/>
-      <w:r>
-        <w:rPr>
           <w:lang w:val="en-GB"/>
-        </w:rPr>
-        <w:t xml:space="preserve">I dont think the current system of storing the sprites in the template is easily </w:t>
-      </w:r>
-      <w:r>
-        <w:rPr>
-          <w:lang w:val="en-GB"/>
-        </w:rPr>
-        <w:t xml:space="preserve">extendable, and as such i will be building my own system, storing the sprites within an entity object.</w:t>
-      </w:r>
-      <w:r/>
-    </w:p>
-    <w:p>
-      <w:pPr>
-        <w:pBdr/>
-        <w:spacing/>
-        <w:ind/>
-        <w:rPr>
-          <w:highlight w:val="none"/>
         </w:rPr>
       </w:pPr>
       <w:r>
         <w:rPr>
           <w:highlight w:val="none"/>
+          <w:lang w:val="en-US"/>
         </w:rPr>
-      </w:r>
-      <w:r>
-        <w:rPr>
-          <w:highlight w:val="none"/>
-        </w:rPr>
-      </w:r>
-    </w:p>
-    <w:p>
-      <w:pPr>
-        <w:pBdr/>
-        <w:spacing/>
-        <w:ind/>
-        <w:rPr>
-          <w:highlight w:val="none"/>
-        </w:rPr>
-      </w:pPr>
-      <w:r>
-        <w:rPr>
-          <w:highlight w:val="none"/>
-          <w:lang w:val="en-GB"/>
-        </w:rPr>
-        <w:t xml:space="preserve">Entity object</w:t>
-      </w:r>
-      <w:r>
-        <w:rPr>
-          <w:highlight w:val="none"/>
-          <w:lang w:val="en-GB"/>
-        </w:rPr>
-        <w:t xml:space="preserve">{</w:t>
-      </w:r>
-      <w:r>
-        <w:rPr>
-          <w:highlight w:val="none"/>
-        </w:rPr>
-      </w:r>
-    </w:p>
-    <w:p>
-      <w:pPr>
-        <w:pBdr/>
-        <w:spacing/>
-        <w:ind/>
-        <w:rPr>
-          <w:highlight w:val="none"/>
-        </w:rPr>
-      </w:pPr>
-      <w:r>
-        <w:rPr>
-          <w:highlight w:val="none"/>
-        </w:rPr>
-        <w:tab/>
-      </w:r>
-      <w:r>
-        <w:rPr>
-          <w:highlight w:val="none"/>
-          <w:lang w:val="en-GB"/>
-        </w:rPr>
-        <w:t xml:space="preserve">Float </w:t>
-      </w:r>
-      <w:r>
-        <w:rPr>
-          <w:highlight w:val="none"/>
-          <w:lang w:val="en-GB"/>
-        </w:rPr>
-        <w:t xml:space="preserve">xPos, yPos</w:t>
-      </w:r>
-      <w:r>
-        <w:rPr>
-          <w:highlight w:val="none"/>
-        </w:rPr>
-      </w:r>
-    </w:p>
-    <w:p>
-      <w:pPr>
-        <w:pBdr/>
-        <w:spacing/>
-        <w:ind/>
-        <w:rPr>
-          <w:highlight w:val="none"/>
-          <w:lang w:val="en-GB"/>
-        </w:rPr>
-      </w:pPr>
-      <w:r>
-        <w:rPr>
-          <w:highlight w:val="none"/>
-        </w:rPr>
-        <w:tab/>
-      </w:r>
-      <w:r>
-        <w:rPr>
-          <w:highlight w:val="none"/>
-          <w:lang w:val="en-GB"/>
-        </w:rPr>
-        <w:t xml:space="preserve">entSpr</w:t>
-      </w:r>
-      <w:r>
-        <w:rPr>
-          <w:highlight w:val="none"/>
-        </w:rPr>
-      </w:r>
-    </w:p>
-    <w:p>
-      <w:pPr>
-        <w:pBdr/>
-        <w:spacing/>
-        <w:ind/>
-        <w:rPr>
-          <w:highlight w:val="none"/>
-          <w:lang w:val="en-GB"/>
-        </w:rPr>
-      </w:pPr>
-      <w:r>
-        <w:rPr>
-          <w:highlight w:val="none"/>
-          <w:lang w:val="en-GB"/>
-        </w:rPr>
-        <w:tab/>
-        <w:t xml:space="preserve">initEnt{</w:t>
+        <w:t xml:space="preserve">Ship obj</w:t>
       </w:r>
       <w:r>
         <w:rPr>
@@ -595,18 +157,9 @@
       <w:r>
         <w:rPr>
           <w:highlight w:val="none"/>
-          <w:lang w:val="en-GB"/>
+          <w:lang w:val="en-US"/>
         </w:rPr>
-        <w:tab/>
-        <w:tab/>
-        <w:t xml:space="preserve">setTexture</w:t>
-      </w:r>
-      <w:r>
-        <w:rPr>
-          <w:highlight w:val="none"/>
-          <w:lang w:val="en-GB"/>
-        </w:rPr>
-        <w:t xml:space="preserve">()</w:t>
+        <w:t xml:space="preserve">Shooting cooldown </w:t>
       </w:r>
       <w:r>
         <w:rPr>
@@ -628,30 +181,9 @@
       <w:r>
         <w:rPr>
           <w:highlight w:val="none"/>
-          <w:lang w:val="en-GB"/>
+          <w:lang w:val="en-US"/>
         </w:rPr>
-        <w:tab/>
-        <w:tab/>
-      </w:r>
-      <w:r>
-        <w:rPr>
-          <w:highlight w:val="none"/>
-          <w:lang w:val="en-GB"/>
-        </w:rPr>
-      </w:r>
-      <w:r>
-        <w:rPr>
-          <w:highlight w:val="none"/>
-          <w:lang w:val="en-GB"/>
-        </w:rPr>
-        <w:t xml:space="preserve">setPos</w:t>
-      </w:r>
-      <w:r>
-        <w:rPr>
-          <w:highlight w:val="none"/>
-          <w:lang w:val="en-GB"/>
-        </w:rPr>
-        <w:t xml:space="preserve">()</w:t>
+        <w:t xml:space="preserve">No ent create or destory during gameplay (all pooled)</w:t>
       </w:r>
       <w:r>
         <w:rPr>
@@ -666,17 +198,36 @@
         <w:spacing/>
         <w:ind/>
         <w:rPr>
+          <w:lang w:val="en-GB"/>
+        </w:rPr>
+      </w:pPr>
+      <w:r>
+        <w:rPr>
+          <w:lang w:val="en-GB"/>
+        </w:rPr>
+      </w:r>
+      <w:r>
+        <w:rPr>
+          <w:lang w:val="en-GB"/>
+        </w:rPr>
+      </w:r>
+    </w:p>
+    <w:p>
+      <w:pPr>
+        <w:pBdr/>
+        <w:spacing/>
+        <w:ind/>
+        <w:rPr>
           <w:highlight w:val="none"/>
-          <w:lang w:val="en-GB"/>
+          <w:lang w:val="en-US"/>
         </w:rPr>
       </w:pPr>
       <w:r>
         <w:rPr>
           <w:highlight w:val="none"/>
-          <w:lang w:val="en-GB"/>
+          <w:lang w:val="en-US"/>
         </w:rPr>
-        <w:tab/>
-        <w:t xml:space="preserve">}</w:t>
+        <w:t xml:space="preserve">To be inproved:</w:t>
       </w:r>
       <w:r>
         <w:rPr>
@@ -692,16 +243,39 @@
         <w:ind/>
         <w:rPr>
           <w:highlight w:val="none"/>
-          <w:lang w:val="en-GB"/>
+          <w:lang w:val="en-US"/>
         </w:rPr>
       </w:pPr>
+      <w:r>
+        <w:rPr>
+          <w:highlight w:val="none"/>
+          <w:lang w:val="en-US"/>
+        </w:rPr>
+        <w:t xml:space="preserve">Input buffer</w:t>
+      </w:r>
       <w:r>
         <w:rPr>
           <w:highlight w:val="none"/>
           <w:lang w:val="en-GB"/>
         </w:rPr>
-        <w:tab/>
-        <w:t xml:space="preserve">RenderIn{</w:t>
+      </w:r>
+    </w:p>
+    <w:p>
+      <w:pPr>
+        <w:pBdr/>
+        <w:spacing/>
+        <w:ind/>
+        <w:rPr>
+          <w:highlight w:val="none"/>
+          <w:lang w:val="en-US"/>
+        </w:rPr>
+      </w:pPr>
+      <w:r>
+        <w:rPr>
+          <w:highlight w:val="none"/>
+          <w:lang w:val="en-US"/>
+        </w:rPr>
+        <w:t xml:space="preserve">Balence </w:t>
       </w:r>
       <w:r>
         <w:rPr>
@@ -724,22 +298,117 @@
       <w:r>
         <w:rPr>
           <w:highlight w:val="none"/>
-          <w:lang w:val="en-GB"/>
+          <w:lang w:val="en-US"/>
         </w:rPr>
+      </w:r>
+    </w:p>
+    <w:p>
+      <w:pPr>
+        <w:pBdr/>
+        <w:spacing/>
+        <w:ind/>
+        <w:rPr>
+          <w:highlight w:val="none"/>
+          <w:lang w:val="en-US"/>
+        </w:rPr>
+      </w:pPr>
+      <w:r>
+        <w:rPr>
+          <w:highlight w:val="none"/>
+          <w:lang w:val="en-US"/>
+        </w:rPr>
+        <w:t xml:space="preserve">Theming – why asteroids when not in space</w:t>
       </w:r>
       <w:r>
         <w:rPr>
           <w:highlight w:val="none"/>
-          <w:lang w:val="en-GB"/>
+          <w:lang w:val="en-US"/>
         </w:rPr>
+      </w:r>
+    </w:p>
+    <w:p>
+      <w:pPr>
+        <w:pBdr/>
+        <w:spacing/>
+        <w:ind/>
+        <w:rPr>
+          <w:highlight w:val="none"/>
+          <w:lang w:val="en-US"/>
+        </w:rPr>
+      </w:pPr>
+      <w:r>
+        <w:rPr>
+          <w:highlight w:val="none"/>
+          <w:lang w:val="en-US"/>
+        </w:rPr>
+        <w:t xml:space="preserve">Animated sprites – i might act do this one (bullet and asteroids)</w:t>
       </w:r>
       <w:r>
         <w:rPr>
           <w:highlight w:val="none"/>
+          <w:lang w:val="en-US"/>
+        </w:rPr>
+      </w:r>
+    </w:p>
+    <w:p>
+      <w:pPr>
+        <w:pBdr/>
+        <w:spacing/>
+        <w:ind/>
+        <w:rPr>
+          <w:highlight w:val="none"/>
+          <w:lang w:val="en-US"/>
+        </w:rPr>
+      </w:pPr>
+      <w:r>
+        <w:rPr>
+          <w:highlight w:val="none"/>
+          <w:lang w:val="en-US"/>
+        </w:rPr>
+        <w:t xml:space="preserve">Stretch and squash ship with velocity/accell</w:t>
+      </w:r>
+      <w:r>
+        <w:rPr>
+          <w:highlight w:val="none"/>
+          <w:lang w:val="en-US"/>
+        </w:rPr>
+      </w:r>
+    </w:p>
+    <w:p>
+      <w:pPr>
+        <w:pBdr/>
+        <w:spacing/>
+        <w:ind/>
+        <w:rPr>
+          <w:highlight w:val="none"/>
+          <w:lang w:val="en-US"/>
+        </w:rPr>
+      </w:pPr>
+      <w:r>
+        <w:rPr>
+          <w:highlight w:val="none"/>
+          <w:lang w:val="en-US"/>
+        </w:rPr>
+        <w:t xml:space="preserve">Properly doing .cpp and .h files, rather then just chucking logic in .h files</w:t>
+      </w:r>
+      <w:r>
+        <w:rPr>
+          <w:highlight w:val="none"/>
+          <w:lang w:val="en-US"/>
+        </w:rPr>
+      </w:r>
+    </w:p>
+    <w:p>
+      <w:pPr>
+        <w:pStyle w:val="836"/>
+        <w:pBdr/>
+        <w:spacing/>
+        <w:ind/>
+        <w:rPr>
+          <w:highlight w:val="none"/>
           <w:lang w:val="en-GB"/>
         </w:rPr>
-        <w:t xml:space="preserve">}</w:t>
-      </w:r>
+      </w:pPr>
       <w:r>
         <w:rPr>
           <w:highlight w:val="none"/>
@@ -755,6 +424,7 @@
     </w:p>
     <w:p>
       <w:pPr>
+        <w:pStyle w:val="836"/>
         <w:pBdr/>
         <w:spacing/>
         <w:ind/>
@@ -765,139 +435,9 @@
       </w:pPr>
       <w:r>
         <w:rPr>
-          <w:highlight w:val="none"/>
           <w:lang w:val="en-GB"/>
         </w:rPr>
-        <w:tab/>
-        <w:t xml:space="preserve">setPos{}</w:t>
-      </w:r>
-      <w:r>
-        <w:rPr>
-          <w:highlight w:val="none"/>
-          <w:lang w:val="en-GB"/>
-        </w:rPr>
-      </w:r>
-      <w:r>
-        <w:rPr>
-          <w:highlight w:val="none"/>
-          <w:lang w:val="en-GB"/>
-        </w:rPr>
-      </w:r>
-      <w:r>
-        <w:rPr>
-          <w:highlight w:val="none"/>
-          <w:lang w:val="en-GB"/>
-        </w:rPr>
-      </w:r>
-      <w:r>
-        <w:rPr>
-          <w:highlight w:val="none"/>
-          <w:lang w:val="en-GB"/>
-        </w:rPr>
-      </w:r>
-    </w:p>
-    <w:p>
-      <w:pPr>
-        <w:pBdr/>
-        <w:spacing/>
-        <w:ind/>
-        <w:rPr>
-          <w:highlight w:val="none"/>
-          <w:lang w:val="en-GB"/>
-        </w:rPr>
-      </w:pPr>
-      <w:r>
-        <w:rPr>
-          <w:highlight w:val="none"/>
-          <w:lang w:val="en-GB"/>
-        </w:rPr>
-        <w:tab/>
-        <w:t xml:space="preserve">accellEnt{}</w:t>
-      </w:r>
-      <w:r>
-        <w:rPr>
-          <w:highlight w:val="none"/>
-          <w:lang w:val="en-GB"/>
-        </w:rPr>
-      </w:r>
-    </w:p>
-    <w:p>
-      <w:pPr>
-        <w:pBdr/>
-        <w:spacing/>
-        <w:ind w:firstLine="708"/>
-        <w:rPr>
-          <w:highlight w:val="none"/>
-          <w:lang w:val="en-GB"/>
-        </w:rPr>
-      </w:pPr>
-      <w:r>
-        <w:rPr>
-          <w:highlight w:val="none"/>
-          <w:lang w:val="en-GB"/>
-        </w:rPr>
-      </w:r>
-      <w:r>
-        <w:rPr>
-          <w:highlight w:val="none"/>
-          <w:lang w:val="en-GB"/>
-        </w:rPr>
-        <w:t xml:space="preserve">mvEnt{</w:t>
-      </w:r>
-      <w:r>
-        <w:rPr>
-          <w:highlight w:val="none"/>
-          <w:lang w:val="en-GB"/>
-        </w:rPr>
-      </w:r>
-    </w:p>
-    <w:p>
-      <w:pPr>
-        <w:pBdr/>
-        <w:spacing/>
-        <w:ind w:firstLine="708"/>
-        <w:rPr>
-          <w:highlight w:val="none"/>
-          <w:lang w:val="en-GB"/>
-        </w:rPr>
-      </w:pPr>
-      <w:r>
-        <w:rPr>
-          <w:highlight w:val="none"/>
-          <w:lang w:val="en-GB"/>
-        </w:rPr>
-        <w:tab/>
-        <w:t xml:space="preserve">clampToScreen()</w:t>
-      </w:r>
-      <w:r>
-        <w:rPr>
-          <w:highlight w:val="none"/>
-          <w:lang w:val="en-GB"/>
-        </w:rPr>
-      </w:r>
-    </w:p>
-    <w:p>
-      <w:pPr>
-        <w:pBdr/>
-        <w:spacing/>
-        <w:ind w:firstLine="708"/>
-        <w:rPr>
-          <w:highlight w:val="none"/>
-          <w:lang w:val="en-GB"/>
-        </w:rPr>
-      </w:pPr>
-      <w:r>
-        <w:rPr>
-          <w:highlight w:val="none"/>
-          <w:lang w:val="en-GB"/>
-        </w:rPr>
-        <w:t xml:space="preserve">}</w:t>
-      </w:r>
-      <w:r>
-        <w:rPr>
-          <w:highlight w:val="none"/>
-          <w:lang w:val="en-GB"/>
-        </w:rPr>
+        <w:t xml:space="preserve">Understanding the template</w:t>
       </w:r>
       <w:r/>
     </w:p>
@@ -905,428 +445,16 @@
       <w:pPr>
         <w:pBdr/>
         <w:spacing/>
-        <w:ind w:firstLine="708"/>
+        <w:ind/>
         <w:rPr>
           <w:highlight w:val="none"/>
-          <w:lang w:val="en-GB"/>
         </w:rPr>
       </w:pPr>
       <w:r>
         <w:rPr>
           <w:highlight w:val="none"/>
-          <w:lang w:val="en-GB"/>
         </w:rPr>
       </w:r>
-      <w:r>
-        <w:rPr>
-          <w:highlight w:val="none"/>
-          <w:lang w:val="en-GB"/>
-        </w:rPr>
-      </w:r>
-      <w:r>
-        <w:rPr>
-          <w:highlight w:val="none"/>
-          <w:lang w:val="en-GB"/>
-        </w:rPr>
-        <w:t xml:space="preserve">updateEntPos</w:t>
-      </w:r>
-      <w:r>
-        <w:rPr>
-          <w:highlight w:val="none"/>
-          <w:lang w:val="en-GB"/>
-        </w:rPr>
-        <w:t xml:space="preserve">{}</w:t>
-      </w:r>
-      <w:r>
-        <w:rPr>
-          <w:highlight w:val="none"/>
-          <w:lang w:val="en-GB"/>
-        </w:rPr>
-      </w:r>
-      <w:r>
-        <w:rPr>
-          <w:highlight w:val="none"/>
-          <w:lang w:val="en-GB"/>
-        </w:rPr>
-      </w:r>
-      <w:r>
-        <w:rPr>
-          <w:highlight w:val="none"/>
-          <w:lang w:val="en-GB"/>
-        </w:rPr>
-        <w:tab/>
-      </w:r>
-      <w:r>
-        <w:rPr>
-          <w:highlight w:val="none"/>
-          <w:lang w:val="en-GB"/>
-        </w:rPr>
-      </w:r>
-      <w:r>
-        <w:rPr>
-          <w:highlight w:val="none"/>
-          <w:lang w:val="en-GB"/>
-        </w:rPr>
-      </w:r>
-    </w:p>
-    <w:p>
-      <w:pPr>
-        <w:pBdr/>
-        <w:spacing/>
-        <w:ind w:firstLine="0"/>
-        <w:rPr>
-          <w:highlight w:val="none"/>
-          <w:lang w:val="en-GB"/>
-        </w:rPr>
-      </w:pPr>
-      <w:r>
-        <w:rPr>
-          <w:highlight w:val="none"/>
-          <w:lang w:val="en-GB"/>
-        </w:rPr>
-        <w:t xml:space="preserve">}</w:t>
-      </w:r>
-      <w:r>
-        <w:rPr>
-          <w:highlight w:val="none"/>
-          <w:lang w:val="en-GB"/>
-        </w:rPr>
-      </w:r>
-    </w:p>
-    <w:p>
-      <w:pPr>
-        <w:pBdr/>
-        <w:spacing/>
-        <w:ind/>
-        <w:rPr>
-          <w:highlight w:val="none"/>
-          <w:lang w:val="en-GB"/>
-        </w:rPr>
-      </w:pPr>
-      <w:r>
-        <w:rPr>
-          <w:highlight w:val="none"/>
-          <w:lang w:val="en-GB"/>
-        </w:rPr>
-      </w:r>
-      <w:r>
-        <w:rPr>
-          <w:highlight w:val="none"/>
-          <w:lang w:val="en-GB"/>
-        </w:rPr>
-      </w:r>
-    </w:p>
-    <w:p>
-      <w:pPr>
-        <w:pBdr/>
-        <w:spacing/>
-        <w:ind/>
-        <w:rPr>
-          <w:highlight w:val="none"/>
-          <w:lang w:val="en-GB"/>
-        </w:rPr>
-      </w:pPr>
-      <w:r>
-        <w:rPr>
-          <w:highlight w:val="none"/>
-          <w:lang w:val="en-GB"/>
-        </w:rPr>
-        <w:t xml:space="preserve">Ship::entity object{</w:t>
-      </w:r>
-      <w:r>
-        <w:rPr>
-          <w:highlight w:val="none"/>
-          <w:lang w:val="en-GB"/>
-        </w:rPr>
-      </w:r>
-    </w:p>
-    <w:p>
-      <w:pPr>
-        <w:pBdr/>
-        <w:spacing/>
-        <w:ind/>
-        <w:rPr>
-          <w:highlight w:val="none"/>
-          <w:lang w:val="en-GB"/>
-        </w:rPr>
-      </w:pPr>
-      <w:r>
-        <w:rPr>
-          <w:highlight w:val="none"/>
-          <w:lang w:val="en-GB"/>
-        </w:rPr>
-        <w:tab/>
-        <w:t xml:space="preserve">handle</w:t>
-      </w:r>
-      <w:r>
-        <w:rPr>
-          <w:highlight w:val="none"/>
-          <w:lang w:val="en-GB"/>
-        </w:rPr>
-        <w:t xml:space="preserve">UserInputs{</w:t>
-      </w:r>
-      <w:r>
-        <w:rPr>
-          <w:highlight w:val="none"/>
-          <w:lang w:val="en-GB"/>
-        </w:rPr>
-      </w:r>
-    </w:p>
-    <w:p>
-      <w:pPr>
-        <w:pBdr/>
-        <w:spacing/>
-        <w:ind/>
-        <w:rPr>
-          <w:highlight w:val="none"/>
-          <w:lang w:val="en-GB"/>
-        </w:rPr>
-      </w:pPr>
-      <w:r>
-        <w:rPr>
-          <w:highlight w:val="none"/>
-          <w:lang w:val="en-GB"/>
-        </w:rPr>
-        <w:tab/>
-        <w:tab/>
-      </w:r>
-      <w:r>
-        <w:rPr>
-          <w:highlight w:val="none"/>
-          <w:lang w:val="en-GB"/>
-        </w:rPr>
-        <w:t xml:space="preserve">Vector2 inputtedDirect</w:t>
-      </w:r>
-      <w:r>
-        <w:rPr>
-          <w:highlight w:val="none"/>
-          <w:lang w:val="en-GB"/>
-        </w:rPr>
-      </w:r>
-    </w:p>
-    <w:p>
-      <w:pPr>
-        <w:pBdr/>
-        <w:spacing/>
-        <w:ind/>
-        <w:rPr>
-          <w:highlight w:val="none"/>
-          <w:lang w:val="en-GB"/>
-        </w:rPr>
-      </w:pPr>
-      <w:r>
-        <w:rPr>
-          <w:highlight w:val="none"/>
-          <w:lang w:val="en-GB"/>
-        </w:rPr>
-        <w:tab/>
-        <w:tab/>
-        <w:t xml:space="preserve">getUsrInForInputtedDirect</w:t>
-      </w:r>
-      <w:r>
-        <w:rPr>
-          <w:highlight w:val="none"/>
-          <w:lang w:val="en-GB"/>
-        </w:rPr>
-      </w:r>
-    </w:p>
-    <w:p>
-      <w:pPr>
-        <w:pBdr/>
-        <w:spacing/>
-        <w:ind/>
-        <w:rPr>
-          <w:highlight w:val="none"/>
-          <w:lang w:val="en-GB"/>
-        </w:rPr>
-      </w:pPr>
-      <w:r>
-        <w:rPr>
-          <w:highlight w:val="none"/>
-          <w:lang w:val="en-GB"/>
-        </w:rPr>
-        <w:tab/>
-        <w:tab/>
-      </w:r>
-      <w:r>
-        <w:rPr>
-          <w:highlight w:val="none"/>
-          <w:lang w:val="en-GB"/>
-        </w:rPr>
-      </w:r>
-      <w:r>
-        <w:rPr>
-          <w:highlight w:val="none"/>
-          <w:lang w:val="en-GB"/>
-        </w:rPr>
-        <w:t xml:space="preserve">accellEnt</w:t>
-      </w:r>
-      <w:r>
-        <w:rPr>
-          <w:highlight w:val="none"/>
-          <w:lang w:val="en-GB"/>
-        </w:rPr>
-        <w:t xml:space="preserve">(inputtedDirect*MoveSpeed*deltaSinceLastFrame)</w:t>
-      </w:r>
-      <w:r>
-        <w:rPr>
-          <w:highlight w:val="none"/>
-          <w:lang w:val="en-GB"/>
-        </w:rPr>
-      </w:r>
-    </w:p>
-    <w:p>
-      <w:pPr>
-        <w:pBdr/>
-        <w:spacing/>
-        <w:ind/>
-        <w:rPr>
-          <w:highlight w:val="none"/>
-          <w:lang w:val="en-GB"/>
-        </w:rPr>
-      </w:pPr>
-      <w:r>
-        <w:rPr>
-          <w:highlight w:val="none"/>
-          <w:lang w:val="en-GB"/>
-        </w:rPr>
-        <w:tab/>
-        <w:t xml:space="preserve">}</w:t>
-      </w:r>
-      <w:r>
-        <w:rPr>
-          <w:highlight w:val="none"/>
-          <w:lang w:val="en-GB"/>
-        </w:rPr>
-      </w:r>
-    </w:p>
-    <w:p>
-      <w:pPr>
-        <w:pBdr/>
-        <w:spacing/>
-        <w:ind/>
-        <w:rPr>
-          <w:highlight w:val="none"/>
-          <w:lang w:val="en-GB"/>
-        </w:rPr>
-      </w:pPr>
-      <w:r>
-        <w:rPr>
-          <w:highlight w:val="none"/>
-          <w:lang w:val="en-GB"/>
-        </w:rPr>
-        <w:t xml:space="preserve">}</w:t>
-      </w:r>
-      <w:r>
-        <w:rPr>
-          <w:highlight w:val="none"/>
-          <w:lang w:val="en-GB"/>
-        </w:rPr>
-      </w:r>
-    </w:p>
-    <w:p>
-      <w:pPr>
-        <w:pBdr/>
-        <w:spacing/>
-        <w:ind/>
-        <w:rPr>
-          <w:highlight w:val="none"/>
-          <w:lang w:val="en-GB"/>
-        </w:rPr>
-      </w:pPr>
-      <w:r>
-        <w:rPr>
-          <w:highlight w:val="none"/>
-          <w:lang w:val="en-GB"/>
-        </w:rPr>
-      </w:r>
-      <w:r>
-        <w:rPr>
-          <w:highlight w:val="none"/>
-          <w:lang w:val="en-GB"/>
-        </w:rPr>
-      </w:r>
-    </w:p>
-    <w:p>
-      <w:pPr>
-        <w:pBdr/>
-        <w:spacing/>
-        <w:ind/>
-        <w:rPr>
-          <w:highlight w:val="none"/>
-          <w:lang w:val="en-GB"/>
-        </w:rPr>
-      </w:pPr>
-      <w:r>
-        <w:rPr>
-          <w:highlight w:val="none"/>
-          <w:lang w:val="en-GB"/>
-        </w:rPr>
-      </w:r>
-      <w:r>
-        <w:rPr>
-          <w:highlight w:val="none"/>
-          <w:lang w:val="en-GB"/>
-        </w:rPr>
-      </w:r>
-    </w:p>
-    <w:p>
-      <w:pPr>
-        <w:pBdr/>
-        <w:spacing/>
-        <w:ind/>
-        <w:rPr>
-          <w:highlight w:val="none"/>
-          <w:lang w:val="en-GB"/>
-        </w:rPr>
-      </w:pPr>
-      <w:r>
-        <w:rPr>
-          <w:highlight w:val="none"/>
-          <w:lang w:val="en-GB"/>
-        </w:rPr>
-        <w:tab/>
-      </w:r>
-      <w:r>
-        <w:rPr>
-          <w:highlight w:val="none"/>
-          <w:lang w:val="en-GB"/>
-        </w:rPr>
-      </w:r>
-    </w:p>
-    <w:p>
-      <w:pPr>
-        <w:pBdr/>
-        <w:spacing/>
-        <w:ind/>
-        <w:rPr>
-          <w:highlight w:val="none"/>
-          <w:lang w:val="en-GB"/>
-        </w:rPr>
-      </w:pPr>
-      <w:r>
-        <w:rPr>
-          <w:highlight w:val="none"/>
-          <w:lang w:val="en-GB"/>
-        </w:rPr>
-        <w:tab/>
-      </w:r>
-      <w:r>
-        <w:rPr>
-          <w:highlight w:val="none"/>
-          <w:lang w:val="en-GB"/>
-        </w:rPr>
-      </w:r>
-    </w:p>
-    <w:p>
-      <w:pPr>
-        <w:pBdr/>
-        <w:spacing/>
-        <w:ind/>
-        <w:rPr>
-          <w:lang w:val="en-GB"/>
-        </w:rPr>
-      </w:pPr>
       <w:r>
         <w:rPr>
           <w:highlight w:val="none"/>
@@ -1340,22 +468,106 @@
     </w:p>
     <w:p>
       <w:pPr>
-        <w:pBdr/>
-        <w:spacing/>
-        <w:ind/>
-        <w:rPr/>
+        <w:pStyle w:val="837"/>
+        <w:pBdr/>
+        <w:spacing/>
+        <w:ind/>
+        <w:rPr>
+          <w:highlight w:val="none"/>
+        </w:rPr>
       </w:pPr>
       <w:r>
         <w:rPr>
+          <w:highlight w:val="none"/>
           <w:lang w:val="en-GB"/>
         </w:rPr>
-        <w:t xml:space="preserve"> </w:t>
       </w:r>
+      <w:r>
+        <w:rPr>
+          <w:highlight w:val="none"/>
+          <w:lang w:val="en-GB"/>
+        </w:rPr>
+        <w:t xml:space="preserve">Procedure Dependency Diagram</w:t>
+      </w:r>
+      <w:r>
+        <w:rPr>
+          <w:highlight w:val="none"/>
+          <w:lang w:val="en-GB"/>
+        </w:rPr>
+      </w:r>
+      <w:r>
+        <w:rPr>
+          <w:highlight w:val="none"/>
+        </w:rPr>
+      </w:r>
+    </w:p>
+    <w:p>
+      <w:pPr>
+        <w:pBdr/>
+        <w:spacing/>
+        <w:ind/>
+        <w:rPr>
+          <w:highlight w:val="none"/>
+        </w:rPr>
+      </w:pPr>
+      <w:r/>
+      <w:r>
+        <w:rPr>
+          <w:highlight w:val="none"/>
+        </w:rPr>
+      </w:r>
+    </w:p>
+    <w:p>
+      <w:pPr>
+        <w:pStyle w:val="837"/>
+        <w:pBdr/>
+        <w:spacing/>
+        <w:ind/>
+        <w:rPr/>
+      </w:pPr>
+      <w:r>
+        <w:rPr>
+          <w:highlight w:val="none"/>
+          <w:lang w:val="en-GB"/>
+        </w:rPr>
+        <w:t xml:space="preserve">Flowchart</w:t>
+      </w:r>
+      <w:r>
+        <w:rPr>
+          <w:highlight w:val="none"/>
+        </w:rPr>
+      </w:r>
+      <w:r/>
+    </w:p>
+    <w:p>
+      <w:pPr>
+        <w:pBdr/>
+        <w:spacing/>
+        <w:ind/>
+        <w:rPr>
+          <w:highlight w:val="none"/>
+        </w:rPr>
+      </w:pPr>
+      <w:r/>
+      <w:r>
+        <w:rPr>
+          <w:highlight w:val="none"/>
+        </w:rPr>
+      </w:r>
+    </w:p>
+    <w:p>
+      <w:pPr>
+        <w:pBdr/>
+        <w:spacing/>
+        <w:ind/>
+        <w:rPr/>
+      </w:pPr>
       <w:r/>
       <w:r/>
     </w:p>
     <w:p>
       <w:pPr>
+        <w:pStyle w:val="835"/>
         <w:pBdr/>
         <w:spacing/>
         <w:ind/>
@@ -1363,7 +575,59 @@
       </w:pPr>
       <w:r/>
       <w:r/>
+    </w:p>
+    <w:p>
+      <w:pPr>
+        <w:pBdr/>
+        <w:shd w:val="nil" w:color="auto"/>
+        <w:spacing/>
+        <w:ind/>
+        <w:rPr/>
+      </w:pPr>
+      <w:r>
+        <w:rPr>
+          <w:highlight w:val="none"/>
+          <w:lang w:val="en-GB"/>
+        </w:rPr>
+        <w:br w:type="page" w:clear="all"/>
+      </w:r>
+      <w:r>
+        <w:rPr>
+          <w:highlight w:val="none"/>
+          <w:lang w:val="en-GB"/>
+        </w:rPr>
+      </w:r>
       <w:r/>
+    </w:p>
+    <w:p>
+      <w:pPr>
+        <w:pStyle w:val="835"/>
+        <w:pBdr/>
+        <w:spacing/>
+        <w:ind/>
+        <w:rPr>
+          <w:highlight w:val="none"/>
+          <w:lang w:val="en-GB"/>
+        </w:rPr>
+      </w:pPr>
+      <w:r>
+        <w:rPr>
+          <w:highlight w:val="none"/>
+          <w:lang w:val="en-GB"/>
+        </w:rPr>
+        <w:t xml:space="preserve">Upgrading the template</w:t>
+      </w:r>
+      <w:r>
+        <w:rPr>
+          <w:highlight w:val="none"/>
+        </w:rPr>
+      </w:r>
+      <w:r>
+        <w:rPr>
+          <w:highlight w:val="none"/>
+          <w:lang w:val="en-GB"/>
+        </w:rPr>
+      </w:r>
     </w:p>
     <w:sectPr>
       <w:footerReference w:type="default" r:id="rId8"/>
@@ -1415,7 +679,7 @@
 <w:ftr xmlns:wpc="http://schemas.microsoft.com/office/word/2010/wordprocessingCanvas" xmlns:mc="http://schemas.openxmlformats.org/markup-compatibility/2006" xmlns:o="urn:schemas-microsoft-com:office:office" xmlns:r="http://schemas.openxmlformats.org/officeDocument/2006/relationships" xmlns:m="http://schemas.openxmlformats.org/officeDocument/2006/math" xmlns:v="urn:schemas-microsoft-com:vml" xmlns:wp14="http://schemas.microsoft.com/office/word/2010/wordprocessingDrawing" xmlns:wp="http://schemas.openxmlformats.org/drawingml/2006/wordprocessingDrawing" xmlns:w10="urn:schemas-microsoft-com:office:word" xmlns:w="http://schemas.openxmlformats.org/wordprocessingml/2006/main" xmlns:w14="http://schemas.microsoft.com/office/word/2010/wordml" xmlns:w15="http://schemas.microsoft.com/office/word/2012/wordml" xmlns:wpg="http://schemas.microsoft.com/office/word/2010/wordprocessingGroup" xmlns:wpi="http://schemas.microsoft.com/office/word/2010/wordprocessingInk" xmlns:wne="http://schemas.microsoft.com/office/word/2006/wordml" xmlns:a="http://schemas.openxmlformats.org/drawingml/2006/main" xmlns:wps="http://schemas.microsoft.com/office/word/2010/wordprocessingShape" mc:Ignorable="w14 w15 wp14">
   <w:p>
     <w:pPr>
-      <w:pStyle w:val="860"/>
+      <w:pStyle w:val="870"/>
       <w:pBdr/>
       <w:spacing/>
       <w:ind/>
@@ -1618,9 +882,9 @@
     <w:lsdException w:name="Bibliography" w:uiPriority="37"/>
     <w:lsdException w:name="TOC Heading" w:uiPriority="39" w:qFormat="1"/>
   </w:latentStyles>
-  <w:style w:type="table" w:styleId="698">
+  <w:style w:type="table" w:styleId="708">
     <w:name w:val="Table Grid"/>
-    <w:basedOn w:val="883"/>
+    <w:basedOn w:val="893"/>
     <w:uiPriority w:val="59"/>
     <w:pPr>
       <w:pBdr/>
@@ -1817,9 +1081,9 @@
       </w:tcPr>
     </w:tblStylePr>
   </w:style>
-  <w:style w:type="table" w:styleId="699">
+  <w:style w:type="table" w:styleId="709">
     <w:name w:val="Table Grid Light"/>
-    <w:basedOn w:val="883"/>
+    <w:basedOn w:val="893"/>
     <w:uiPriority w:val="59"/>
     <w:pPr>
       <w:pBdr/>
@@ -2016,9 +1280,9 @@
       </w:tcPr>
     </w:tblStylePr>
   </w:style>
-  <w:style w:type="table" w:styleId="700">
+  <w:style w:type="table" w:styleId="710">
     <w:name w:val="Plain Table 1"/>
-    <w:basedOn w:val="883"/>
+    <w:basedOn w:val="893"/>
     <w:uiPriority w:val="59"/>
     <w:pPr>
       <w:pBdr/>
@@ -2241,9 +1505,9 @@
       </w:tcPr>
     </w:tblStylePr>
   </w:style>
-  <w:style w:type="table" w:styleId="701">
+  <w:style w:type="table" w:styleId="711">
     <w:name w:val="Plain Table 2"/>
-    <w:basedOn w:val="883"/>
+    <w:basedOn w:val="893"/>
     <w:uiPriority w:val="59"/>
     <w:pPr>
       <w:pBdr/>
@@ -2474,9 +1738,9 @@
       </w:tcPr>
     </w:tblStylePr>
   </w:style>
-  <w:style w:type="table" w:styleId="702">
+  <w:style w:type="table" w:styleId="712">
     <w:name w:val="Plain Table 3"/>
-    <w:basedOn w:val="883"/>
+    <w:basedOn w:val="893"/>
     <w:uiPriority w:val="99"/>
     <w:pPr>
       <w:pBdr/>
@@ -2704,9 +1968,9 @@
       </w:tcPr>
     </w:tblStylePr>
   </w:style>
-  <w:style w:type="table" w:styleId="703">
+  <w:style w:type="table" w:styleId="713">
     <w:name w:val="Plain Table 4"/>
-    <w:basedOn w:val="883"/>
+    <w:basedOn w:val="893"/>
     <w:uiPriority w:val="99"/>
     <w:pPr>
       <w:pBdr/>
@@ -2920,9 +2184,9 @@
       </w:tcPr>
     </w:tblStylePr>
   </w:style>
-  <w:style w:type="table" w:styleId="704">
+  <w:style w:type="table" w:styleId="714">
     <w:name w:val="Plain Table 5"/>
-    <w:basedOn w:val="883"/>
+    <w:basedOn w:val="893"/>
     <w:uiPriority w:val="99"/>
     <w:pPr>
       <w:pBdr/>
@@ -3153,9 +2417,9 @@
       </w:tcPr>
     </w:tblStylePr>
   </w:style>
-  <w:style w:type="table" w:styleId="705">
+  <w:style w:type="table" w:styleId="715">
     <w:name w:val="Grid Table 1 Light"/>
-    <w:basedOn w:val="883"/>
+    <w:basedOn w:val="893"/>
     <w:uiPriority w:val="99"/>
     <w:pPr>
       <w:pBdr/>
@@ -3376,9 +2640,9 @@
       </w:tcPr>
     </w:tblStylePr>
   </w:style>
-  <w:style w:type="table" w:styleId="706">
+  <w:style w:type="table" w:styleId="716">
     <w:name w:val="Grid Table 1 Light - Accent 1"/>
-    <w:basedOn w:val="883"/>
+    <w:basedOn w:val="893"/>
     <w:uiPriority w:val="99"/>
     <w:pPr>
       <w:pBdr/>
@@ -3599,9 +2863,9 @@
       </w:tcPr>
     </w:tblStylePr>
   </w:style>
-  <w:style w:type="table" w:styleId="707">
+  <w:style w:type="table" w:styleId="717">
     <w:name w:val="Grid Table 1 Light - Accent 2"/>
-    <w:basedOn w:val="883"/>
+    <w:basedOn w:val="893"/>
     <w:uiPriority w:val="99"/>
     <w:pPr>
       <w:pBdr/>
@@ -3822,9 +3086,9 @@
       </w:tcPr>
     </w:tblStylePr>
   </w:style>
-  <w:style w:type="table" w:styleId="708">
+  <w:style w:type="table" w:styleId="718">
     <w:name w:val="Grid Table 1 Light - Accent 3"/>
-    <w:basedOn w:val="883"/>
+    <w:basedOn w:val="893"/>
     <w:uiPriority w:val="99"/>
     <w:pPr>
       <w:pBdr/>
@@ -4045,9 +3309,9 @@
       </w:tcPr>
     </w:tblStylePr>
   </w:style>
-  <w:style w:type="table" w:styleId="709">
+  <w:style w:type="table" w:styleId="719">
     <w:name w:val="Grid Table 1 Light - Accent 4"/>
-    <w:basedOn w:val="883"/>
+    <w:basedOn w:val="893"/>
     <w:uiPriority w:val="99"/>
     <w:pPr>
       <w:pBdr/>
@@ -4268,9 +3532,9 @@
       </w:tcPr>
     </w:tblStylePr>
   </w:style>
-  <w:style w:type="table" w:styleId="710">
+  <w:style w:type="table" w:styleId="720">
     <w:name w:val="Grid Table 1 Light - Accent 5"/>
-    <w:basedOn w:val="883"/>
+    <w:basedOn w:val="893"/>
     <w:uiPriority w:val="99"/>
     <w:pPr>
       <w:pBdr/>
@@ -4491,9 +3755,9 @@
       </w:tcPr>
     </w:tblStylePr>
   </w:style>
-  <w:style w:type="table" w:styleId="711">
+  <w:style w:type="table" w:styleId="721">
     <w:name w:val="Grid Table 1 Light - Accent 6"/>
-    <w:basedOn w:val="883"/>
+    <w:basedOn w:val="893"/>
     <w:uiPriority w:val="99"/>
     <w:pPr>
       <w:pBdr/>
@@ -4714,9 +3978,9 @@
       </w:tcPr>
     </w:tblStylePr>
   </w:style>
-  <w:style w:type="table" w:styleId="712">
+  <w:style w:type="table" w:styleId="722">
     <w:name w:val="Grid Table 2"/>
-    <w:basedOn w:val="883"/>
+    <w:basedOn w:val="893"/>
     <w:uiPriority w:val="99"/>
     <w:pPr>
       <w:pBdr/>
@@ -4946,9 +4210,9 @@
       </w:tcPr>
     </w:tblStylePr>
   </w:style>
-  <w:style w:type="table" w:styleId="713">
+  <w:style w:type="table" w:styleId="723">
     <w:name w:val="Grid Table 2 - Accent 1"/>
-    <w:basedOn w:val="883"/>
+    <w:basedOn w:val="893"/>
     <w:uiPriority w:val="99"/>
     <w:pPr>
       <w:pBdr/>
@@ -5178,9 +4442,9 @@
       </w:tcPr>
     </w:tblStylePr>
   </w:style>
-  <w:style w:type="table" w:styleId="714">
+  <w:style w:type="table" w:styleId="724">
     <w:name w:val="Grid Table 2 - Accent 2"/>
-    <w:basedOn w:val="883"/>
+    <w:basedOn w:val="893"/>
     <w:uiPriority w:val="99"/>
     <w:pPr>
       <w:pBdr/>
@@ -5410,9 +4674,9 @@
       </w:tcPr>
     </w:tblStylePr>
   </w:style>
-  <w:style w:type="table" w:styleId="715">
+  <w:style w:type="table" w:styleId="725">
     <w:name w:val="Grid Table 2 - Accent 3"/>
-    <w:basedOn w:val="883"/>
+    <w:basedOn w:val="893"/>
     <w:uiPriority w:val="99"/>
     <w:pPr>
       <w:pBdr/>
@@ -5642,9 +4906,9 @@
       </w:tcPr>
     </w:tblStylePr>
   </w:style>
-  <w:style w:type="table" w:styleId="716">
+  <w:style w:type="table" w:styleId="726">
     <w:name w:val="Grid Table 2 - Accent 4"/>
-    <w:basedOn w:val="883"/>
+    <w:basedOn w:val="893"/>
     <w:uiPriority w:val="99"/>
     <w:pPr>
       <w:pBdr/>
@@ -5874,9 +5138,9 @@
       </w:tcPr>
     </w:tblStylePr>
   </w:style>
-  <w:style w:type="table" w:styleId="717">
+  <w:style w:type="table" w:styleId="727">
     <w:name w:val="Grid Table 2 - Accent 5"/>
-    <w:basedOn w:val="883"/>
+    <w:basedOn w:val="893"/>
     <w:uiPriority w:val="99"/>
     <w:pPr>
       <w:pBdr/>
@@ -6106,9 +5370,9 @@
       </w:tcPr>
     </w:tblStylePr>
   </w:style>
-  <w:style w:type="table" w:styleId="718">
+  <w:style w:type="table" w:styleId="728">
     <w:name w:val="Grid Table 2 - Accent 6"/>
-    <w:basedOn w:val="883"/>
+    <w:basedOn w:val="893"/>
     <w:uiPriority w:val="99"/>
     <w:pPr>
       <w:pBdr/>
@@ -6338,9 +5602,9 @@
       </w:tcPr>
     </w:tblStylePr>
   </w:style>
-  <w:style w:type="table" w:styleId="719">
+  <w:style w:type="table" w:styleId="729">
     <w:name w:val="Grid Table 3"/>
-    <w:basedOn w:val="883"/>
+    <w:basedOn w:val="893"/>
     <w:uiPriority w:val="99"/>
     <w:pPr>
       <w:pBdr/>
@@ -6583,9 +5847,9 @@
       </w:tcPr>
     </w:tblStylePr>
   </w:style>
-  <w:style w:type="table" w:styleId="720">
+  <w:style w:type="table" w:styleId="730">
     <w:name w:val="Grid Table 3 - Accent 1"/>
-    <w:basedOn w:val="883"/>
+    <w:basedOn w:val="893"/>
     <w:uiPriority w:val="99"/>
     <w:pPr>
       <w:pBdr/>
@@ -6828,9 +6092,9 @@
       </w:tcPr>
     </w:tblStylePr>
   </w:style>
-  <w:style w:type="table" w:styleId="721">
+  <w:style w:type="table" w:styleId="731">
     <w:name w:val="Grid Table 3 - Accent 2"/>
-    <w:basedOn w:val="883"/>
+    <w:basedOn w:val="893"/>
     <w:uiPriority w:val="99"/>
     <w:pPr>
       <w:pBdr/>
@@ -7073,9 +6337,9 @@
       </w:tcPr>
     </w:tblStylePr>
   </w:style>
-  <w:style w:type="table" w:styleId="722">
+  <w:style w:type="table" w:styleId="732">
     <w:name w:val="Grid Table 3 - Accent 3"/>
-    <w:basedOn w:val="883"/>
+    <w:basedOn w:val="893"/>
     <w:uiPriority w:val="99"/>
     <w:pPr>
       <w:pBdr/>
@@ -7318,9 +6582,9 @@
       </w:tcPr>
     </w:tblStylePr>
   </w:style>
-  <w:style w:type="table" w:styleId="723">
+  <w:style w:type="table" w:styleId="733">
     <w:name w:val="Grid Table 3 - Accent 4"/>
-    <w:basedOn w:val="883"/>
+    <w:basedOn w:val="893"/>
     <w:uiPriority w:val="99"/>
     <w:pPr>
       <w:pBdr/>
@@ -7563,9 +6827,9 @@
       </w:tcPr>
     </w:tblStylePr>
   </w:style>
-  <w:style w:type="table" w:styleId="724">
+  <w:style w:type="table" w:styleId="734">
     <w:name w:val="Grid Table 3 - Accent 5"/>
-    <w:basedOn w:val="883"/>
+    <w:basedOn w:val="893"/>
     <w:uiPriority w:val="99"/>
     <w:pPr>
       <w:pBdr/>
@@ -7808,9 +7072,9 @@
       </w:tcPr>
     </w:tblStylePr>
   </w:style>
-  <w:style w:type="table" w:styleId="725">
+  <w:style w:type="table" w:styleId="735">
     <w:name w:val="Grid Table 3 - Accent 6"/>
-    <w:basedOn w:val="883"/>
+    <w:basedOn w:val="893"/>
     <w:uiPriority w:val="99"/>
     <w:pPr>
       <w:pBdr/>
@@ -8053,9 +7317,9 @@
       </w:tcPr>
     </w:tblStylePr>
   </w:style>
-  <w:style w:type="table" w:styleId="726">
+  <w:style w:type="table" w:styleId="736">
     <w:name w:val="Grid Table 4"/>
-    <w:basedOn w:val="883"/>
+    <w:basedOn w:val="893"/>
     <w:uiPriority w:val="59"/>
     <w:pPr>
       <w:pBdr/>
@@ -8286,9 +7550,9 @@
       </w:tcPr>
     </w:tblStylePr>
   </w:style>
-  <w:style w:type="table" w:styleId="727">
+  <w:style w:type="table" w:styleId="737">
     <w:name w:val="Grid Table 4 - Accent 1"/>
-    <w:basedOn w:val="883"/>
+    <w:basedOn w:val="893"/>
     <w:uiPriority w:val="59"/>
     <w:pPr>
       <w:pBdr/>
@@ -8519,9 +7783,9 @@
       </w:tcPr>
     </w:tblStylePr>
   </w:style>
-  <w:style w:type="table" w:styleId="728">
+  <w:style w:type="table" w:styleId="738">
     <w:name w:val="Grid Table 4 - Accent 2"/>
-    <w:basedOn w:val="883"/>
+    <w:basedOn w:val="893"/>
     <w:uiPriority w:val="59"/>
     <w:pPr>
       <w:pBdr/>
@@ -8752,9 +8016,9 @@
       </w:tcPr>
     </w:tblStylePr>
   </w:style>
-  <w:style w:type="table" w:styleId="729">
+  <w:style w:type="table" w:styleId="739">
     <w:name w:val="Grid Table 4 - Accent 3"/>
-    <w:basedOn w:val="883"/>
+    <w:basedOn w:val="893"/>
     <w:uiPriority w:val="59"/>
     <w:pPr>
       <w:pBdr/>
@@ -8985,9 +8249,9 @@
       </w:tcPr>
     </w:tblStylePr>
   </w:style>
-  <w:style w:type="table" w:styleId="730">
+  <w:style w:type="table" w:styleId="740">
     <w:name w:val="Grid Table 4 - Accent 4"/>
-    <w:basedOn w:val="883"/>
+    <w:basedOn w:val="893"/>
     <w:uiPriority w:val="59"/>
     <w:pPr>
       <w:pBdr/>
@@ -9218,9 +8482,9 @@
       </w:tcPr>
     </w:tblStylePr>
   </w:style>
-  <w:style w:type="table" w:styleId="731">
+  <w:style w:type="table" w:styleId="741">
     <w:name w:val="Grid Table 4 - Accent 5"/>
-    <w:basedOn w:val="883"/>
+    <w:basedOn w:val="893"/>
     <w:uiPriority w:val="59"/>
     <w:pPr>
       <w:pBdr/>
@@ -9451,9 +8715,9 @@
       </w:tcPr>
     </w:tblStylePr>
   </w:style>
-  <w:style w:type="table" w:styleId="732">
+  <w:style w:type="table" w:styleId="742">
     <w:name w:val="Grid Table 4 - Accent 6"/>
-    <w:basedOn w:val="883"/>
+    <w:basedOn w:val="893"/>
     <w:uiPriority w:val="59"/>
     <w:pPr>
       <w:pBdr/>
@@ -9684,9 +8948,9 @@
       </w:tcPr>
     </w:tblStylePr>
   </w:style>
-  <w:style w:type="table" w:styleId="733">
+  <w:style w:type="table" w:styleId="743">
     <w:name w:val="Grid Table 5 Dark"/>
-    <w:basedOn w:val="883"/>
+    <w:basedOn w:val="893"/>
     <w:uiPriority w:val="99"/>
     <w:pPr>
       <w:pBdr/>
@@ -9912,9 +9176,9 @@
       </w:tcPr>
     </w:tblStylePr>
   </w:style>
-  <w:style w:type="table" w:styleId="734">
+  <w:style w:type="table" w:styleId="744">
     <w:name w:val="Grid Table 5 Dark- Accent 1"/>
-    <w:basedOn w:val="883"/>
+    <w:basedOn w:val="893"/>
     <w:uiPriority w:val="99"/>
     <w:pPr>
       <w:pBdr/>
@@ -10140,9 +9404,9 @@
       </w:tcPr>
     </w:tblStylePr>
   </w:style>
-  <w:style w:type="table" w:styleId="735">
+  <w:style w:type="table" w:styleId="745">
     <w:name w:val="Grid Table 5 Dark - Accent 2"/>
-    <w:basedOn w:val="883"/>
+    <w:basedOn w:val="893"/>
     <w:uiPriority w:val="99"/>
     <w:pPr>
       <w:pBdr/>
@@ -10368,9 +9632,9 @@
       </w:tcPr>
     </w:tblStylePr>
   </w:style>
-  <w:style w:type="table" w:styleId="736">
+  <w:style w:type="table" w:styleId="746">
     <w:name w:val="Grid Table 5 Dark - Accent 3"/>
-    <w:basedOn w:val="883"/>
+    <w:basedOn w:val="893"/>
     <w:uiPriority w:val="99"/>
     <w:pPr>
       <w:pBdr/>
@@ -10596,9 +9860,9 @@
       </w:tcPr>
     </w:tblStylePr>
   </w:style>
-  <w:style w:type="table" w:styleId="737">
+  <w:style w:type="table" w:styleId="747">
     <w:name w:val="Grid Table 5 Dark- Accent 4"/>
-    <w:basedOn w:val="883"/>
+    <w:basedOn w:val="893"/>
     <w:uiPriority w:val="99"/>
     <w:pPr>
       <w:pBdr/>
@@ -10824,9 +10088,9 @@
       </w:tcPr>
     </w:tblStylePr>
   </w:style>
-  <w:style w:type="table" w:styleId="738">
+  <w:style w:type="table" w:styleId="748">
     <w:name w:val="Grid Table 5 Dark - Accent 5"/>
-    <w:basedOn w:val="883"/>
+    <w:basedOn w:val="893"/>
     <w:uiPriority w:val="99"/>
     <w:pPr>
       <w:pBdr/>
@@ -11052,9 +10316,9 @@
       </w:tcPr>
     </w:tblStylePr>
   </w:style>
-  <w:style w:type="table" w:styleId="739">
+  <w:style w:type="table" w:styleId="749">
     <w:name w:val="Grid Table 5 Dark - Accent 6"/>
-    <w:basedOn w:val="883"/>
+    <w:basedOn w:val="893"/>
     <w:uiPriority w:val="99"/>
     <w:pPr>
       <w:pBdr/>
@@ -11280,9 +10544,9 @@
       </w:tcPr>
     </w:tblStylePr>
   </w:style>
-  <w:style w:type="table" w:styleId="740">
+  <w:style w:type="table" w:styleId="750">
     <w:name w:val="Grid Table 6 Colorful"/>
-    <w:basedOn w:val="883"/>
+    <w:basedOn w:val="893"/>
     <w:uiPriority w:val="99"/>
     <w:pPr>
       <w:pBdr/>
@@ -11510,9 +10774,9 @@
       </w:tcPr>
     </w:tblStylePr>
   </w:style>
-  <w:style w:type="table" w:styleId="741">
+  <w:style w:type="table" w:styleId="751">
     <w:name w:val="Grid Table 6 Colorful - Accent 1"/>
-    <w:basedOn w:val="883"/>
+    <w:basedOn w:val="893"/>
     <w:uiPriority w:val="99"/>
     <w:pPr>
       <w:pBdr/>
@@ -11740,9 +11004,9 @@
       </w:tcPr>
     </w:tblStylePr>
   </w:style>
-  <w:style w:type="table" w:styleId="742">
+  <w:style w:type="table" w:styleId="752">
     <w:name w:val="Grid Table 6 Colorful - Accent 2"/>
-    <w:basedOn w:val="883"/>
+    <w:basedOn w:val="893"/>
     <w:uiPriority w:val="99"/>
     <w:pPr>
       <w:pBdr/>
@@ -11970,9 +11234,9 @@
       </w:tcPr>
     </w:tblStylePr>
   </w:style>
-  <w:style w:type="table" w:styleId="743">
+  <w:style w:type="table" w:styleId="753">
     <w:name w:val="Grid Table 6 Colorful - Accent 3"/>
-    <w:basedOn w:val="883"/>
+    <w:basedOn w:val="893"/>
     <w:uiPriority w:val="99"/>
     <w:pPr>
       <w:pBdr/>
@@ -12200,9 +11464,9 @@
       </w:tcPr>
     </w:tblStylePr>
   </w:style>
-  <w:style w:type="table" w:styleId="744">
+  <w:style w:type="table" w:styleId="754">
     <w:name w:val="Grid Table 6 Colorful - Accent 4"/>
-    <w:basedOn w:val="883"/>
+    <w:basedOn w:val="893"/>
     <w:uiPriority w:val="99"/>
     <w:pPr>
       <w:pBdr/>
@@ -12430,9 +11694,9 @@
       </w:tcPr>
     </w:tblStylePr>
   </w:style>
-  <w:style w:type="table" w:styleId="745">
+  <w:style w:type="table" w:styleId="755">
     <w:name w:val="Grid Table 6 Colorful - Accent 5"/>
-    <w:basedOn w:val="883"/>
+    <w:basedOn w:val="893"/>
     <w:uiPriority w:val="99"/>
     <w:pPr>
       <w:pBdr/>
@@ -12660,9 +11924,9 @@
       </w:tcPr>
     </w:tblStylePr>
   </w:style>
-  <w:style w:type="table" w:styleId="746">
+  <w:style w:type="table" w:styleId="756">
     <w:name w:val="Grid Table 6 Colorful - Accent 6"/>
-    <w:basedOn w:val="883"/>
+    <w:basedOn w:val="893"/>
     <w:uiPriority w:val="99"/>
     <w:pPr>
       <w:pBdr/>
@@ -12890,9 +12154,9 @@
       </w:tcPr>
     </w:tblStylePr>
   </w:style>
-  <w:style w:type="table" w:styleId="747">
+  <w:style w:type="table" w:styleId="757">
     <w:name w:val="Grid Table 7 Colorful"/>
-    <w:basedOn w:val="883"/>
+    <w:basedOn w:val="893"/>
     <w:uiPriority w:val="99"/>
     <w:pPr>
       <w:pBdr/>
@@ -13144,9 +12408,9 @@
       </w:tcPr>
     </w:tblStylePr>
   </w:style>
-  <w:style w:type="table" w:styleId="748">
+  <w:style w:type="table" w:styleId="758">
     <w:name w:val="Grid Table 7 Colorful - Accent 1"/>
-    <w:basedOn w:val="883"/>
+    <w:basedOn w:val="893"/>
     <w:uiPriority w:val="99"/>
     <w:pPr>
       <w:pBdr/>
@@ -13398,9 +12662,9 @@
       </w:tcPr>
     </w:tblStylePr>
   </w:style>
-  <w:style w:type="table" w:styleId="749">
+  <w:style w:type="table" w:styleId="759">
     <w:name w:val="Grid Table 7 Colorful - Accent 2"/>
-    <w:basedOn w:val="883"/>
+    <w:basedOn w:val="893"/>
     <w:uiPriority w:val="99"/>
     <w:pPr>
       <w:pBdr/>
@@ -13652,9 +12916,9 @@
       </w:tcPr>
     </w:tblStylePr>
   </w:style>
-  <w:style w:type="table" w:styleId="750">
+  <w:style w:type="table" w:styleId="760">
     <w:name w:val="Grid Table 7 Colorful - Accent 3"/>
-    <w:basedOn w:val="883"/>
+    <w:basedOn w:val="893"/>
     <w:uiPriority w:val="99"/>
     <w:pPr>
       <w:pBdr/>
@@ -13906,9 +13170,9 @@
       </w:tcPr>
     </w:tblStylePr>
   </w:style>
-  <w:style w:type="table" w:styleId="751">
+  <w:style w:type="table" w:styleId="761">
     <w:name w:val="Grid Table 7 Colorful - Accent 4"/>
-    <w:basedOn w:val="883"/>
+    <w:basedOn w:val="893"/>
     <w:uiPriority w:val="99"/>
     <w:pPr>
       <w:pBdr/>
@@ -14160,9 +13424,9 @@
       </w:tcPr>
     </w:tblStylePr>
   </w:style>
-  <w:style w:type="table" w:styleId="752">
+  <w:style w:type="table" w:styleId="762">
     <w:name w:val="Grid Table 7 Colorful - Accent 5"/>
-    <w:basedOn w:val="883"/>
+    <w:basedOn w:val="893"/>
     <w:uiPriority w:val="99"/>
     <w:pPr>
       <w:pBdr/>
@@ -14414,9 +13678,9 @@
       </w:tcPr>
     </w:tblStylePr>
   </w:style>
-  <w:style w:type="table" w:styleId="753">
+  <w:style w:type="table" w:styleId="763">
     <w:name w:val="Grid Table 7 Colorful - Accent 6"/>
-    <w:basedOn w:val="883"/>
+    <w:basedOn w:val="893"/>
     <w:uiPriority w:val="99"/>
     <w:pPr>
       <w:pBdr/>
@@ -14668,9 +13932,9 @@
       </w:tcPr>
     </w:tblStylePr>
   </w:style>
-  <w:style w:type="table" w:styleId="754">
+  <w:style w:type="table" w:styleId="764">
     <w:name w:val="List Table 1 Light"/>
-    <w:basedOn w:val="883"/>
+    <w:basedOn w:val="893"/>
     <w:uiPriority w:val="99"/>
     <w:pPr>
       <w:pBdr/>
@@ -14884,9 +14148,9 @@
       </w:tcPr>
     </w:tblStylePr>
   </w:style>
-  <w:style w:type="table" w:styleId="755">
+  <w:style w:type="table" w:styleId="765">
     <w:name w:val="List Table 1 Light - Accent 1"/>
-    <w:basedOn w:val="883"/>
+    <w:basedOn w:val="893"/>
     <w:uiPriority w:val="99"/>
     <w:pPr>
       <w:pBdr/>
@@ -15100,9 +14364,9 @@
       </w:tcPr>
     </w:tblStylePr>
   </w:style>
-  <w:style w:type="table" w:styleId="756">
+  <w:style w:type="table" w:styleId="766">
     <w:name w:val="List Table 1 Light - Accent 2"/>
-    <w:basedOn w:val="883"/>
+    <w:basedOn w:val="893"/>
     <w:uiPriority w:val="99"/>
     <w:pPr>
       <w:pBdr/>
@@ -15316,9 +14580,9 @@
       </w:tcPr>
     </w:tblStylePr>
   </w:style>
-  <w:style w:type="table" w:styleId="757">
+  <w:style w:type="table" w:styleId="767">
     <w:name w:val="List Table 1 Light - Accent 3"/>
-    <w:basedOn w:val="883"/>
+    <w:basedOn w:val="893"/>
     <w:uiPriority w:val="99"/>
     <w:pPr>
       <w:pBdr/>
@@ -15532,9 +14796,9 @@
       </w:tcPr>
     </w:tblStylePr>
   </w:style>
-  <w:style w:type="table" w:styleId="758">
+  <w:style w:type="table" w:styleId="768">
     <w:name w:val="List Table 1 Light - Accent 4"/>
-    <w:basedOn w:val="883"/>
+    <w:basedOn w:val="893"/>
     <w:uiPriority w:val="99"/>
     <w:pPr>
       <w:pBdr/>
@@ -15748,9 +15012,9 @@
       </w:tcPr>
     </w:tblStylePr>
   </w:style>
-  <w:style w:type="table" w:styleId="759">
+  <w:style w:type="table" w:styleId="769">
     <w:name w:val="List Table 1 Light - Accent 5"/>
-    <w:basedOn w:val="883"/>
+    <w:basedOn w:val="893"/>
     <w:uiPriority w:val="99"/>
     <w:pPr>
       <w:pBdr/>
@@ -15964,9 +15228,9 @@
       </w:tcPr>
     </w:tblStylePr>
   </w:style>
-  <w:style w:type="table" w:styleId="760">
+  <w:style w:type="table" w:styleId="770">
     <w:name w:val="List Table 1 Light - Accent 6"/>
-    <w:basedOn w:val="883"/>
+    <w:basedOn w:val="893"/>
     <w:uiPriority w:val="99"/>
     <w:pPr>
       <w:pBdr/>
@@ -16180,9 +15444,9 @@
       </w:tcPr>
     </w:tblStylePr>
   </w:style>
-  <w:style w:type="table" w:styleId="761">
+  <w:style w:type="table" w:styleId="771">
     <w:name w:val="List Table 2"/>
-    <w:basedOn w:val="883"/>
+    <w:basedOn w:val="893"/>
     <w:uiPriority w:val="99"/>
     <w:pPr>
       <w:pBdr/>
@@ -16418,9 +15682,9 @@
       </w:tcPr>
     </w:tblStylePr>
   </w:style>
-  <w:style w:type="table" w:styleId="762">
+  <w:style w:type="table" w:styleId="772">
     <w:name w:val="List Table 2 - Accent 1"/>
-    <w:basedOn w:val="883"/>
+    <w:basedOn w:val="893"/>
     <w:uiPriority w:val="99"/>
     <w:pPr>
       <w:pBdr/>
@@ -16656,9 +15920,9 @@
       </w:tcPr>
     </w:tblStylePr>
   </w:style>
-  <w:style w:type="table" w:styleId="763">
+  <w:style w:type="table" w:styleId="773">
     <w:name w:val="List Table 2 - Accent 2"/>
-    <w:basedOn w:val="883"/>
+    <w:basedOn w:val="893"/>
     <w:uiPriority w:val="99"/>
     <w:pPr>
       <w:pBdr/>
@@ -16894,9 +16158,9 @@
       </w:tcPr>
     </w:tblStylePr>
   </w:style>
-  <w:style w:type="table" w:styleId="764">
+  <w:style w:type="table" w:styleId="774">
     <w:name w:val="List Table 2 - Accent 3"/>
-    <w:basedOn w:val="883"/>
+    <w:basedOn w:val="893"/>
     <w:uiPriority w:val="99"/>
     <w:pPr>
       <w:pBdr/>
@@ -17132,9 +16396,9 @@
       </w:tcPr>
     </w:tblStylePr>
   </w:style>
-  <w:style w:type="table" w:styleId="765">
+  <w:style w:type="table" w:styleId="775">
     <w:name w:val="List Table 2 - Accent 4"/>
-    <w:basedOn w:val="883"/>
+    <w:basedOn w:val="893"/>
     <w:uiPriority w:val="99"/>
     <w:pPr>
       <w:pBdr/>
@@ -17370,9 +16634,9 @@
       </w:tcPr>
     </w:tblStylePr>
   </w:style>
-  <w:style w:type="table" w:styleId="766">
+  <w:style w:type="table" w:styleId="776">
     <w:name w:val="List Table 2 - Accent 5"/>
-    <w:basedOn w:val="883"/>
+    <w:basedOn w:val="893"/>
     <w:uiPriority w:val="99"/>
     <w:pPr>
       <w:pBdr/>
@@ -17608,9 +16872,9 @@
       </w:tcPr>
     </w:tblStylePr>
   </w:style>
-  <w:style w:type="table" w:styleId="767">
+  <w:style w:type="table" w:styleId="777">
     <w:name w:val="List Table 2 - Accent 6"/>
-    <w:basedOn w:val="883"/>
+    <w:basedOn w:val="893"/>
     <w:uiPriority w:val="99"/>
     <w:pPr>
       <w:pBdr/>
@@ -17846,9 +17110,9 @@
       </w:tcPr>
     </w:tblStylePr>
   </w:style>
-  <w:style w:type="table" w:styleId="768">
+  <w:style w:type="table" w:styleId="778">
     <w:name w:val="List Table 3"/>
-    <w:basedOn w:val="883"/>
+    <w:basedOn w:val="893"/>
     <w:uiPriority w:val="99"/>
     <w:pPr>
       <w:pBdr/>
@@ -18074,9 +17338,9 @@
       </w:tcPr>
     </w:tblStylePr>
   </w:style>
-  <w:style w:type="table" w:styleId="769">
+  <w:style w:type="table" w:styleId="779">
     <w:name w:val="List Table 3 - Accent 1"/>
-    <w:basedOn w:val="883"/>
+    <w:basedOn w:val="893"/>
     <w:uiPriority w:val="99"/>
     <w:pPr>
       <w:pBdr/>
@@ -18302,9 +17566,9 @@
       </w:tcPr>
     </w:tblStylePr>
   </w:style>
-  <w:style w:type="table" w:styleId="770">
+  <w:style w:type="table" w:styleId="780">
     <w:name w:val="List Table 3 - Accent 2"/>
-    <w:basedOn w:val="883"/>
+    <w:basedOn w:val="893"/>
     <w:uiPriority w:val="99"/>
     <w:pPr>
       <w:pBdr/>
@@ -18530,9 +17794,9 @@
       </w:tcPr>
     </w:tblStylePr>
   </w:style>
-  <w:style w:type="table" w:styleId="771">
+  <w:style w:type="table" w:styleId="781">
     <w:name w:val="List Table 3 - Accent 3"/>
-    <w:basedOn w:val="883"/>
+    <w:basedOn w:val="893"/>
     <w:uiPriority w:val="99"/>
     <w:pPr>
       <w:pBdr/>
@@ -18758,9 +18022,9 @@
       </w:tcPr>
     </w:tblStylePr>
   </w:style>
-  <w:style w:type="table" w:styleId="772">
+  <w:style w:type="table" w:styleId="782">
     <w:name w:val="List Table 3 - Accent 4"/>
-    <w:basedOn w:val="883"/>
+    <w:basedOn w:val="893"/>
     <w:uiPriority w:val="99"/>
     <w:pPr>
       <w:pBdr/>
@@ -18986,9 +18250,9 @@
       </w:tcPr>
     </w:tblStylePr>
   </w:style>
-  <w:style w:type="table" w:styleId="773">
+  <w:style w:type="table" w:styleId="783">
     <w:name w:val="List Table 3 - Accent 5"/>
-    <w:basedOn w:val="883"/>
+    <w:basedOn w:val="893"/>
     <w:uiPriority w:val="99"/>
     <w:pPr>
       <w:pBdr/>
@@ -19214,9 +18478,9 @@
       </w:tcPr>
     </w:tblStylePr>
   </w:style>
-  <w:style w:type="table" w:styleId="774">
+  <w:style w:type="table" w:styleId="784">
     <w:name w:val="List Table 3 - Accent 6"/>
-    <w:basedOn w:val="883"/>
+    <w:basedOn w:val="893"/>
     <w:uiPriority w:val="99"/>
     <w:pPr>
       <w:pBdr/>
@@ -19442,9 +18706,9 @@
       </w:tcPr>
     </w:tblStylePr>
   </w:style>
-  <w:style w:type="table" w:styleId="775">
+  <w:style w:type="table" w:styleId="785">
     <w:name w:val="List Table 4"/>
-    <w:basedOn w:val="883"/>
+    <w:basedOn w:val="893"/>
     <w:uiPriority w:val="99"/>
     <w:pPr>
       <w:pBdr/>
@@ -19667,9 +18931,9 @@
       </w:tcPr>
     </w:tblStylePr>
   </w:style>
-  <w:style w:type="table" w:styleId="776">
+  <w:style w:type="table" w:styleId="786">
     <w:name w:val="List Table 4 - Accent 1"/>
-    <w:basedOn w:val="883"/>
+    <w:basedOn w:val="893"/>
     <w:uiPriority w:val="99"/>
     <w:pPr>
       <w:pBdr/>
@@ -19892,9 +19156,9 @@
       </w:tcPr>
     </w:tblStylePr>
   </w:style>
-  <w:style w:type="table" w:styleId="777">
+  <w:style w:type="table" w:styleId="787">
     <w:name w:val="List Table 4 - Accent 2"/>
-    <w:basedOn w:val="883"/>
+    <w:basedOn w:val="893"/>
     <w:uiPriority w:val="99"/>
     <w:pPr>
       <w:pBdr/>
@@ -20117,9 +19381,9 @@
       </w:tcPr>
     </w:tblStylePr>
   </w:style>
-  <w:style w:type="table" w:styleId="778">
+  <w:style w:type="table" w:styleId="788">
     <w:name w:val="List Table 4 - Accent 3"/>
-    <w:basedOn w:val="883"/>
+    <w:basedOn w:val="893"/>
     <w:uiPriority w:val="99"/>
     <w:pPr>
       <w:pBdr/>
@@ -20342,9 +19606,9 @@
       </w:tcPr>
     </w:tblStylePr>
   </w:style>
-  <w:style w:type="table" w:styleId="779">
+  <w:style w:type="table" w:styleId="789">
     <w:name w:val="List Table 4 - Accent 4"/>
-    <w:basedOn w:val="883"/>
+    <w:basedOn w:val="893"/>
     <w:uiPriority w:val="99"/>
     <w:pPr>
       <w:pBdr/>
@@ -20567,9 +19831,9 @@
       </w:tcPr>
     </w:tblStylePr>
   </w:style>
-  <w:style w:type="table" w:styleId="780">
+  <w:style w:type="table" w:styleId="790">
     <w:name w:val="List Table 4 - Accent 5"/>
-    <w:basedOn w:val="883"/>
+    <w:basedOn w:val="893"/>
     <w:uiPriority w:val="99"/>
     <w:pPr>
       <w:pBdr/>
@@ -20792,9 +20056,9 @@
       </w:tcPr>
     </w:tblStylePr>
   </w:style>
-  <w:style w:type="table" w:styleId="781">
+  <w:style w:type="table" w:styleId="791">
     <w:name w:val="List Table 4 - Accent 6"/>
-    <w:basedOn w:val="883"/>
+    <w:basedOn w:val="893"/>
     <w:uiPriority w:val="99"/>
     <w:pPr>
       <w:pBdr/>
@@ -21017,9 +20281,9 @@
       </w:tcPr>
     </w:tblStylePr>
   </w:style>
-  <w:style w:type="table" w:styleId="782">
+  <w:style w:type="table" w:styleId="792">
     <w:name w:val="List Table 5 Dark"/>
-    <w:basedOn w:val="883"/>
+    <w:basedOn w:val="893"/>
     <w:uiPriority w:val="99"/>
     <w:pPr>
       <w:pBdr/>
@@ -21259,9 +20523,9 @@
       </w:tcPr>
     </w:tblStylePr>
   </w:style>
-  <w:style w:type="table" w:styleId="783">
+  <w:style w:type="table" w:styleId="793">
     <w:name w:val="List Table 5 Dark - Accent 1"/>
-    <w:basedOn w:val="883"/>
+    <w:basedOn w:val="893"/>
     <w:uiPriority w:val="99"/>
     <w:pPr>
       <w:pBdr/>
@@ -21501,9 +20765,9 @@
       </w:tcPr>
     </w:tblStylePr>
   </w:style>
-  <w:style w:type="table" w:styleId="784">
+  <w:style w:type="table" w:styleId="794">
     <w:name w:val="List Table 5 Dark - Accent 2"/>
-    <w:basedOn w:val="883"/>
+    <w:basedOn w:val="893"/>
     <w:uiPriority w:val="99"/>
     <w:pPr>
       <w:pBdr/>
@@ -21743,9 +21007,9 @@
       </w:tcPr>
     </w:tblStylePr>
   </w:style>
-  <w:style w:type="table" w:styleId="785">
+  <w:style w:type="table" w:styleId="795">
     <w:name w:val="List Table 5 Dark - Accent 3"/>
-    <w:basedOn w:val="883"/>
+    <w:basedOn w:val="893"/>
     <w:uiPriority w:val="99"/>
     <w:pPr>
       <w:pBdr/>
@@ -21985,9 +21249,9 @@
       </w:tcPr>
     </w:tblStylePr>
   </w:style>
-  <w:style w:type="table" w:styleId="786">
+  <w:style w:type="table" w:styleId="796">
     <w:name w:val="List Table 5 Dark - Accent 4"/>
-    <w:basedOn w:val="883"/>
+    <w:basedOn w:val="893"/>
     <w:uiPriority w:val="99"/>
     <w:pPr>
       <w:pBdr/>
@@ -22227,9 +21491,9 @@
       </w:tcPr>
     </w:tblStylePr>
   </w:style>
-  <w:style w:type="table" w:styleId="787">
+  <w:style w:type="table" w:styleId="797">
     <w:name w:val="List Table 5 Dark - Accent 5"/>
-    <w:basedOn w:val="883"/>
+    <w:basedOn w:val="893"/>
     <w:uiPriority w:val="99"/>
     <w:pPr>
       <w:pBdr/>
@@ -22469,9 +21733,9 @@
       </w:tcPr>
     </w:tblStylePr>
   </w:style>
-  <w:style w:type="table" w:styleId="788">
+  <w:style w:type="table" w:styleId="798">
     <w:name w:val="List Table 5 Dark - Accent 6"/>
-    <w:basedOn w:val="883"/>
+    <w:basedOn w:val="893"/>
     <w:uiPriority w:val="99"/>
     <w:pPr>
       <w:pBdr/>
@@ -22711,9 +21975,9 @@
       </w:tcPr>
     </w:tblStylePr>
   </w:style>
-  <w:style w:type="table" w:styleId="789">
+  <w:style w:type="table" w:styleId="799">
     <w:name w:val="List Table 6 Colorful"/>
-    <w:basedOn w:val="883"/>
+    <w:basedOn w:val="893"/>
     <w:uiPriority w:val="99"/>
     <w:pPr>
       <w:pBdr/>
@@ -22934,9 +22198,9 @@
       </w:tcPr>
     </w:tblStylePr>
   </w:style>
-  <w:style w:type="table" w:styleId="790">
+  <w:style w:type="table" w:styleId="800">
     <w:name w:val="List Table 6 Colorful - Accent 1"/>
-    <w:basedOn w:val="883"/>
+    <w:basedOn w:val="893"/>
     <w:uiPriority w:val="99"/>
     <w:pPr>
       <w:pBdr/>
@@ -23157,9 +22421,9 @@
       </w:tcPr>
     </w:tblStylePr>
   </w:style>
-  <w:style w:type="table" w:styleId="791">
+  <w:style w:type="table" w:styleId="801">
     <w:name w:val="List Table 6 Colorful - Accent 2"/>
-    <w:basedOn w:val="883"/>
+    <w:basedOn w:val="893"/>
     <w:uiPriority w:val="99"/>
     <w:pPr>
       <w:pBdr/>
@@ -23380,9 +22644,9 @@
       </w:tcPr>
     </w:tblStylePr>
   </w:style>
-  <w:style w:type="table" w:styleId="792">
+  <w:style w:type="table" w:styleId="802">
     <w:name w:val="List Table 6 Colorful - Accent 3"/>
-    <w:basedOn w:val="883"/>
+    <w:basedOn w:val="893"/>
     <w:uiPriority w:val="99"/>
     <w:pPr>
       <w:pBdr/>
@@ -23603,9 +22867,9 @@
       </w:tcPr>
     </w:tblStylePr>
   </w:style>
-  <w:style w:type="table" w:styleId="793">
+  <w:style w:type="table" w:styleId="803">
     <w:name w:val="List Table 6 Colorful - Accent 4"/>
-    <w:basedOn w:val="883"/>
+    <w:basedOn w:val="893"/>
     <w:uiPriority w:val="99"/>
     <w:pPr>
       <w:pBdr/>
@@ -23826,9 +23090,9 @@
       </w:tcPr>
     </w:tblStylePr>
   </w:style>
-  <w:style w:type="table" w:styleId="794">
+  <w:style w:type="table" w:styleId="804">
     <w:name w:val="List Table 6 Colorful - Accent 5"/>
-    <w:basedOn w:val="883"/>
+    <w:basedOn w:val="893"/>
     <w:uiPriority w:val="99"/>
     <w:pPr>
       <w:pBdr/>
@@ -24049,9 +23313,9 @@
       </w:tcPr>
     </w:tblStylePr>
   </w:style>
-  <w:style w:type="table" w:styleId="795">
+  <w:style w:type="table" w:styleId="805">
     <w:name w:val="List Table 6 Colorful - Accent 6"/>
-    <w:basedOn w:val="883"/>
+    <w:basedOn w:val="893"/>
     <w:uiPriority w:val="99"/>
     <w:pPr>
       <w:pBdr/>
@@ -24272,9 +23536,9 @@
       </w:tcPr>
     </w:tblStylePr>
   </w:style>
-  <w:style w:type="table" w:styleId="796">
+  <w:style w:type="table" w:styleId="806">
     <w:name w:val="List Table 7 Colorful"/>
-    <w:basedOn w:val="883"/>
+    <w:basedOn w:val="893"/>
     <w:uiPriority w:val="99"/>
     <w:pPr>
       <w:pBdr/>
@@ -24528,9 +23792,9 @@
       </w:tcPr>
     </w:tblStylePr>
   </w:style>
-  <w:style w:type="table" w:styleId="797">
+  <w:style w:type="table" w:styleId="807">
     <w:name w:val="List Table 7 Colorful - Accent 1"/>
-    <w:basedOn w:val="883"/>
+    <w:basedOn w:val="893"/>
     <w:uiPriority w:val="99"/>
     <w:pPr>
       <w:pBdr/>
@@ -24784,9 +24048,9 @@
       </w:tcPr>
     </w:tblStylePr>
   </w:style>
-  <w:style w:type="table" w:styleId="798">
+  <w:style w:type="table" w:styleId="808">
     <w:name w:val="List Table 7 Colorful - Accent 2"/>
-    <w:basedOn w:val="883"/>
+    <w:basedOn w:val="893"/>
     <w:uiPriority w:val="99"/>
     <w:pPr>
       <w:pBdr/>
@@ -25040,9 +24304,9 @@
       </w:tcPr>
     </w:tblStylePr>
   </w:style>
-  <w:style w:type="table" w:styleId="799">
+  <w:style w:type="table" w:styleId="809">
     <w:name w:val="List Table 7 Colorful - Accent 3"/>
-    <w:basedOn w:val="883"/>
+    <w:basedOn w:val="893"/>
     <w:uiPriority w:val="99"/>
     <w:pPr>
       <w:pBdr/>
@@ -25296,9 +24560,9 @@
       </w:tcPr>
     </w:tblStylePr>
   </w:style>
-  <w:style w:type="table" w:styleId="800">
+  <w:style w:type="table" w:styleId="810">
     <w:name w:val="List Table 7 Colorful - Accent 4"/>
-    <w:basedOn w:val="883"/>
+    <w:basedOn w:val="893"/>
     <w:uiPriority w:val="99"/>
     <w:pPr>
       <w:pBdr/>
@@ -25552,9 +24816,9 @@
       </w:tcPr>
     </w:tblStylePr>
   </w:style>
-  <w:style w:type="table" w:styleId="801">
+  <w:style w:type="table" w:styleId="811">
     <w:name w:val="List Table 7 Colorful - Accent 5"/>
-    <w:basedOn w:val="883"/>
+    <w:basedOn w:val="893"/>
     <w:uiPriority w:val="99"/>
     <w:pPr>
       <w:pBdr/>
@@ -25808,9 +25072,9 @@
       </w:tcPr>
     </w:tblStylePr>
   </w:style>
-  <w:style w:type="table" w:styleId="802">
+  <w:style w:type="table" w:styleId="812">
     <w:name w:val="List Table 7 Colorful - Accent 6"/>
-    <w:basedOn w:val="883"/>
+    <w:basedOn w:val="893"/>
     <w:uiPriority w:val="99"/>
     <w:pPr>
       <w:pBdr/>
@@ -26064,9 +25328,9 @@
       </w:tcPr>
     </w:tblStylePr>
   </w:style>
-  <w:style w:type="table" w:styleId="803">
+  <w:style w:type="table" w:styleId="813">
     <w:name w:val="Lined - Accent"/>
-    <w:basedOn w:val="883"/>
+    <w:basedOn w:val="893"/>
     <w:uiPriority w:val="99"/>
     <w:pPr>
       <w:pBdr/>
@@ -26301,9 +25565,9 @@
       </w:tcPr>
     </w:tblStylePr>
   </w:style>
-  <w:style w:type="table" w:styleId="804">
+  <w:style w:type="table" w:styleId="814">
     <w:name w:val="Lined - Accent 1"/>
-    <w:basedOn w:val="883"/>
+    <w:basedOn w:val="893"/>
     <w:uiPriority w:val="99"/>
     <w:pPr>
       <w:pBdr/>
@@ -26538,9 +25802,9 @@
       </w:tcPr>
     </w:tblStylePr>
   </w:style>
-  <w:style w:type="table" w:styleId="805">
+  <w:style w:type="table" w:styleId="815">
     <w:name w:val="Lined - Accent 2"/>
-    <w:basedOn w:val="883"/>
+    <w:basedOn w:val="893"/>
     <w:uiPriority w:val="99"/>
     <w:pPr>
       <w:pBdr/>
@@ -26775,9 +26039,9 @@
       </w:tcPr>
     </w:tblStylePr>
   </w:style>
-  <w:style w:type="table" w:styleId="806">
+  <w:style w:type="table" w:styleId="816">
     <w:name w:val="Lined - Accent 3"/>
-    <w:basedOn w:val="883"/>
+    <w:basedOn w:val="893"/>
     <w:uiPriority w:val="99"/>
     <w:pPr>
       <w:pBdr/>
@@ -27012,9 +26276,9 @@
       </w:tcPr>
     </w:tblStylePr>
   </w:style>
-  <w:style w:type="table" w:styleId="807">
+  <w:style w:type="table" w:styleId="817">
     <w:name w:val="Lined - Accent 4"/>
-    <w:basedOn w:val="883"/>
+    <w:basedOn w:val="893"/>
     <w:uiPriority w:val="99"/>
     <w:pPr>
       <w:pBdr/>
@@ -27249,9 +26513,9 @@
       </w:tcPr>
     </w:tblStylePr>
   </w:style>
-  <w:style w:type="table" w:styleId="808">
+  <w:style w:type="table" w:styleId="818">
     <w:name w:val="Lined - Accent 5"/>
-    <w:basedOn w:val="883"/>
+    <w:basedOn w:val="893"/>
     <w:uiPriority w:val="99"/>
     <w:pPr>
       <w:pBdr/>
@@ -27486,9 +26750,9 @@
       </w:tcPr>
     </w:tblStylePr>
   </w:style>
-  <w:style w:type="table" w:styleId="809">
+  <w:style w:type="table" w:styleId="819">
     <w:name w:val="Lined - Accent 6"/>
-    <w:basedOn w:val="883"/>
+    <w:basedOn w:val="893"/>
     <w:uiPriority w:val="99"/>
     <w:pPr>
       <w:pBdr/>
@@ -27723,9 +26987,9 @@
       </w:tcPr>
     </w:tblStylePr>
   </w:style>
-  <w:style w:type="table" w:styleId="810">
+  <w:style w:type="table" w:styleId="820">
     <w:name w:val="Bordered &amp; Lined - Accent"/>
-    <w:basedOn w:val="883"/>
+    <w:basedOn w:val="893"/>
     <w:uiPriority w:val="99"/>
     <w:pPr>
       <w:pBdr/>
@@ -27967,9 +27231,9 @@
       </w:tcPr>
     </w:tblStylePr>
   </w:style>
-  <w:style w:type="table" w:styleId="811">
+  <w:style w:type="table" w:styleId="821">
     <w:name w:val="Bordered &amp; Lined - Accent 1"/>
-    <w:basedOn w:val="883"/>
+    <w:basedOn w:val="893"/>
     <w:uiPriority w:val="99"/>
     <w:pPr>
       <w:pBdr/>
@@ -28211,9 +27475,9 @@
       </w:tcPr>
     </w:tblStylePr>
   </w:style>
-  <w:style w:type="table" w:styleId="812">
+  <w:style w:type="table" w:styleId="822">
     <w:name w:val="Bordered &amp; Lined - Accent 2"/>
-    <w:basedOn w:val="883"/>
+    <w:basedOn w:val="893"/>
     <w:uiPriority w:val="99"/>
     <w:pPr>
       <w:pBdr/>
@@ -28455,9 +27719,9 @@
       </w:tcPr>
     </w:tblStylePr>
   </w:style>
-  <w:style w:type="table" w:styleId="813">
+  <w:style w:type="table" w:styleId="823">
     <w:name w:val="Bordered &amp; Lined - Accent 3"/>
-    <w:basedOn w:val="883"/>
+    <w:basedOn w:val="893"/>
     <w:uiPriority w:val="99"/>
     <w:pPr>
       <w:pBdr/>
@@ -28699,9 +27963,9 @@
       </w:tcPr>
     </w:tblStylePr>
   </w:style>
-  <w:style w:type="table" w:styleId="814">
+  <w:style w:type="table" w:styleId="824">
     <w:name w:val="Bordered &amp; Lined - Accent 4"/>
-    <w:basedOn w:val="883"/>
+    <w:basedOn w:val="893"/>
     <w:uiPriority w:val="99"/>
     <w:pPr>
       <w:pBdr/>
@@ -28943,9 +28207,9 @@
       </w:tcPr>
     </w:tblStylePr>
   </w:style>
-  <w:style w:type="table" w:styleId="815">
+  <w:style w:type="table" w:styleId="825">
     <w:name w:val="Bordered &amp; Lined - Accent 5"/>
-    <w:basedOn w:val="883"/>
+    <w:basedOn w:val="893"/>
     <w:uiPriority w:val="99"/>
     <w:pPr>
       <w:pBdr/>
@@ -29187,9 +28451,9 @@
       </w:tcPr>
     </w:tblStylePr>
   </w:style>
-  <w:style w:type="table" w:styleId="816">
+  <w:style w:type="table" w:styleId="826">
     <w:name w:val="Bordered &amp; Lined - Accent 6"/>
-    <w:basedOn w:val="883"/>
+    <w:basedOn w:val="893"/>
     <w:uiPriority w:val="99"/>
     <w:pPr>
       <w:pBdr/>
@@ -29431,9 +28695,9 @@
       </w:tcPr>
     </w:tblStylePr>
   </w:style>
-  <w:style w:type="table" w:styleId="817">
+  <w:style w:type="table" w:styleId="827">
     <w:name w:val="Bordered"/>
-    <w:basedOn w:val="883"/>
+    <w:basedOn w:val="893"/>
     <w:uiPriority w:val="99"/>
     <w:pPr>
       <w:pBdr/>
@@ -29662,9 +28926,9 @@
       </w:tcPr>
     </w:tblStylePr>
   </w:style>
-  <w:style w:type="table" w:styleId="818">
+  <w:style w:type="table" w:styleId="828">
     <w:name w:val="Bordered - Accent 1"/>
-    <w:basedOn w:val="883"/>
+    <w:basedOn w:val="893"/>
     <w:uiPriority w:val="99"/>
     <w:pPr>
       <w:pBdr/>
@@ -29893,9 +29157,9 @@
       </w:tcPr>
     </w:tblStylePr>
   </w:style>
-  <w:style w:type="table" w:styleId="819">
+  <w:style w:type="table" w:styleId="829">
     <w:name w:val="Bordered - Accent 2"/>
-    <w:basedOn w:val="883"/>
+    <w:basedOn w:val="893"/>
     <w:uiPriority w:val="99"/>
     <w:pPr>
       <w:pBdr/>
@@ -30124,9 +29388,9 @@
       </w:tcPr>
     </w:tblStylePr>
   </w:style>
-  <w:style w:type="table" w:styleId="820">
+  <w:style w:type="table" w:styleId="830">
     <w:name w:val="Bordered - Accent 3"/>
-    <w:basedOn w:val="883"/>
+    <w:basedOn w:val="893"/>
     <w:uiPriority w:val="99"/>
     <w:pPr>
       <w:pBdr/>
@@ -30355,9 +29619,9 @@
       </w:tcPr>
     </w:tblStylePr>
   </w:style>
-  <w:style w:type="table" w:styleId="821">
+  <w:style w:type="table" w:styleId="831">
     <w:name w:val="Bordered - Accent 4"/>
-    <w:basedOn w:val="883"/>
+    <w:basedOn w:val="893"/>
     <w:uiPriority w:val="99"/>
     <w:pPr>
       <w:pBdr/>
@@ -30586,9 +29850,9 @@
       </w:tcPr>
     </w:tblStylePr>
   </w:style>
-  <w:style w:type="table" w:styleId="822">
+  <w:style w:type="table" w:styleId="832">
     <w:name w:val="Bordered - Accent 5"/>
-    <w:basedOn w:val="883"/>
+    <w:basedOn w:val="893"/>
     <w:uiPriority w:val="99"/>
     <w:pPr>
       <w:pBdr/>
@@ -30817,9 +30081,9 @@
       </w:tcPr>
     </w:tblStylePr>
   </w:style>
-  <w:style w:type="table" w:styleId="823">
+  <w:style w:type="table" w:styleId="833">
     <w:name w:val="Bordered - Accent 6"/>
-    <w:basedOn w:val="883"/>
+    <w:basedOn w:val="893"/>
     <w:uiPriority w:val="99"/>
     <w:pPr>
       <w:pBdr/>
@@ -31048,11 +30312,11 @@
       </w:tcPr>
     </w:tblStylePr>
   </w:style>
-  <w:style w:type="paragraph" w:styleId="824">
+  <w:style w:type="paragraph" w:styleId="834">
     <w:name w:val="Heading 1"/>
-    <w:basedOn w:val="882"/>
-    <w:next w:val="882"/>
-    <w:link w:val="834"/>
+    <w:basedOn w:val="892"/>
+    <w:next w:val="892"/>
+    <w:link w:val="844"/>
     <w:uiPriority w:val="9"/>
     <w:qFormat/>
     <w:pPr>
@@ -31070,11 +30334,11 @@
       <w:szCs w:val="40"/>
     </w:rPr>
   </w:style>
-  <w:style w:type="paragraph" w:styleId="825">
+  <w:style w:type="paragraph" w:styleId="835">
     <w:name w:val="Heading 2"/>
-    <w:basedOn w:val="882"/>
-    <w:next w:val="882"/>
-    <w:link w:val="835"/>
+    <w:basedOn w:val="892"/>
+    <w:next w:val="892"/>
+    <w:link w:val="845"/>
     <w:uiPriority w:val="9"/>
     <w:unhideWhenUsed/>
     <w:qFormat/>
@@ -31093,11 +30357,11 @@
       <w:szCs w:val="32"/>
     </w:rPr>
   </w:style>
-  <w:style w:type="paragraph" w:styleId="826">
+  <w:style w:type="paragraph" w:styleId="836">
     <w:name w:val="Heading 3"/>
-    <w:basedOn w:val="882"/>
-    <w:next w:val="882"/>
-    <w:link w:val="836"/>
+    <w:basedOn w:val="892"/>
+    <w:next w:val="892"/>
+    <w:link w:val="846"/>
     <w:uiPriority w:val="9"/>
     <w:unhideWhenUsed/>
     <w:qFormat/>
@@ -31116,11 +30380,11 @@
       <w:szCs w:val="28"/>
     </w:rPr>
   </w:style>
-  <w:style w:type="paragraph" w:styleId="827">
+  <w:style w:type="paragraph" w:styleId="837">
     <w:name w:val="Heading 4"/>
-    <w:basedOn w:val="882"/>
-    <w:next w:val="882"/>
-    <w:link w:val="837"/>
+    <w:basedOn w:val="892"/>
+    <w:next w:val="892"/>
+    <w:link w:val="847"/>
     <w:uiPriority w:val="9"/>
     <w:unhideWhenUsed/>
     <w:qFormat/>
@@ -31139,11 +30403,11 @@
       <w:color w:val="0f4761" w:themeColor="accent1" w:themeShade="BF"/>
     </w:rPr>
   </w:style>
-  <w:style w:type="paragraph" w:styleId="828">
+  <w:style w:type="paragraph" w:styleId="838">
     <w:name w:val="Heading 5"/>
-    <w:basedOn w:val="882"/>
-    <w:next w:val="882"/>
-    <w:link w:val="838"/>
+    <w:basedOn w:val="892"/>
+    <w:next w:val="892"/>
+    <w:link w:val="848"/>
     <w:uiPriority w:val="9"/>
     <w:unhideWhenUsed/>
     <w:qFormat/>
@@ -31160,11 +30424,11 @@
       <w:color w:val="0f4761" w:themeColor="accent1" w:themeShade="BF"/>
     </w:rPr>
   </w:style>
-  <w:style w:type="paragraph" w:styleId="829">
+  <w:style w:type="paragraph" w:styleId="839">
     <w:name w:val="Heading 6"/>
-    <w:basedOn w:val="882"/>
-    <w:next w:val="882"/>
-    <w:link w:val="839"/>
+    <w:basedOn w:val="892"/>
+    <w:next w:val="892"/>
+    <w:link w:val="849"/>
     <w:uiPriority w:val="9"/>
     <w:unhideWhenUsed/>
     <w:qFormat/>
@@ -31183,11 +30447,11 @@
       <w:color w:val="595959" w:themeColor="text1" w:themeTint="A6"/>
     </w:rPr>
   </w:style>
-  <w:style w:type="paragraph" w:styleId="830">
+  <w:style w:type="paragraph" w:styleId="840">
     <w:name w:val="Heading 7"/>
-    <w:basedOn w:val="882"/>
-    <w:next w:val="882"/>
-    <w:link w:val="840"/>
+    <w:basedOn w:val="892"/>
+    <w:next w:val="892"/>
+    <w:link w:val="850"/>
     <w:uiPriority w:val="9"/>
     <w:unhideWhenUsed/>
     <w:qFormat/>
@@ -31204,11 +30468,11 @@
       <w:color w:val="595959" w:themeColor="text1" w:themeTint="A6"/>
     </w:rPr>
   </w:style>
-  <w:style w:type="paragraph" w:styleId="831">
+  <w:style w:type="paragraph" w:styleId="841">
     <w:name w:val="Heading 8"/>
-    <w:basedOn w:val="882"/>
-    <w:next w:val="882"/>
-    <w:link w:val="841"/>
+    <w:basedOn w:val="892"/>
+    <w:next w:val="892"/>
+    <w:link w:val="851"/>
     <w:uiPriority w:val="9"/>
     <w:unhideWhenUsed/>
     <w:qFormat/>
@@ -31227,11 +30491,11 @@
       <w:color w:val="272727" w:themeColor="text1" w:themeTint="D8"/>
     </w:rPr>
   </w:style>
-  <w:style w:type="paragraph" w:styleId="832">
+  <w:style w:type="paragraph" w:styleId="842">
     <w:name w:val="Heading 9"/>
-    <w:basedOn w:val="882"/>
-    <w:next w:val="882"/>
-    <w:link w:val="842"/>
+    <w:basedOn w:val="892"/>
+    <w:next w:val="892"/>
+    <w:link w:val="852"/>
     <w:uiPriority w:val="9"/>
     <w:unhideWhenUsed/>
     <w:qFormat/>
@@ -31250,7 +30514,7 @@
       <w:color w:val="272727" w:themeColor="text1" w:themeTint="D8"/>
     </w:rPr>
   </w:style>
-  <w:style w:type="character" w:styleId="833" w:default="1">
+  <w:style w:type="character" w:styleId="843" w:default="1">
     <w:name w:val="Default Paragraph Font"/>
     <w:uiPriority w:val="1"/>
     <w:semiHidden/>
@@ -31261,10 +30525,10 @@
       <w:ind/>
     </w:pPr>
   </w:style>
-  <w:style w:type="character" w:styleId="834">
+  <w:style w:type="character" w:styleId="844">
     <w:name w:val="Heading 1 Char"/>
-    <w:basedOn w:val="833"/>
-    <w:link w:val="824"/>
+    <w:basedOn w:val="843"/>
+    <w:link w:val="834"/>
     <w:uiPriority w:val="9"/>
     <w:pPr>
       <w:pBdr/>
@@ -31278,10 +30542,10 @@
       <w:szCs w:val="40"/>
     </w:rPr>
   </w:style>
-  <w:style w:type="character" w:styleId="835">
+  <w:style w:type="character" w:styleId="845">
     <w:name w:val="Heading 2 Char"/>
-    <w:basedOn w:val="833"/>
-    <w:link w:val="825"/>
+    <w:basedOn w:val="843"/>
+    <w:link w:val="835"/>
     <w:uiPriority w:val="9"/>
     <w:pPr>
       <w:pBdr/>
@@ -31295,10 +30559,10 @@
       <w:szCs w:val="32"/>
     </w:rPr>
   </w:style>
-  <w:style w:type="character" w:styleId="836">
+  <w:style w:type="character" w:styleId="846">
     <w:name w:val="Heading 3 Char"/>
-    <w:basedOn w:val="833"/>
-    <w:link w:val="826"/>
+    <w:basedOn w:val="843"/>
+    <w:link w:val="836"/>
     <w:uiPriority w:val="9"/>
     <w:pPr>
       <w:pBdr/>
@@ -31312,10 +30576,10 @@
       <w:szCs w:val="28"/>
     </w:rPr>
   </w:style>
-  <w:style w:type="character" w:styleId="837">
+  <w:style w:type="character" w:styleId="847">
     <w:name w:val="Heading 4 Char"/>
-    <w:basedOn w:val="833"/>
-    <w:link w:val="827"/>
+    <w:basedOn w:val="843"/>
+    <w:link w:val="837"/>
     <w:uiPriority w:val="9"/>
     <w:pPr>
       <w:pBdr/>
@@ -31329,10 +30593,10 @@
       <w:color w:val="0f4761" w:themeColor="accent1" w:themeShade="BF"/>
     </w:rPr>
   </w:style>
-  <w:style w:type="character" w:styleId="838">
+  <w:style w:type="character" w:styleId="848">
     <w:name w:val="Heading 5 Char"/>
-    <w:basedOn w:val="833"/>
-    <w:link w:val="828"/>
+    <w:basedOn w:val="843"/>
+    <w:link w:val="838"/>
     <w:uiPriority w:val="9"/>
     <w:pPr>
       <w:pBdr/>
@@ -31344,10 +30608,10 @@
       <w:color w:val="0f4761" w:themeColor="accent1" w:themeShade="BF"/>
     </w:rPr>
   </w:style>
-  <w:style w:type="character" w:styleId="839">
+  <w:style w:type="character" w:styleId="849">
     <w:name w:val="Heading 6 Char"/>
-    <w:basedOn w:val="833"/>
-    <w:link w:val="829"/>
+    <w:basedOn w:val="843"/>
+    <w:link w:val="839"/>
     <w:uiPriority w:val="9"/>
     <w:pPr>
       <w:pBdr/>
@@ -31361,10 +30625,10 @@
       <w:color w:val="595959" w:themeColor="text1" w:themeTint="A6"/>
     </w:rPr>
   </w:style>
-  <w:style w:type="character" w:styleId="840">
+  <w:style w:type="character" w:styleId="850">
     <w:name w:val="Heading 7 Char"/>
-    <w:basedOn w:val="833"/>
-    <w:link w:val="830"/>
+    <w:basedOn w:val="843"/>
+    <w:link w:val="840"/>
     <w:uiPriority w:val="9"/>
     <w:pPr>
       <w:pBdr/>
@@ -31376,10 +30640,10 @@
       <w:color w:val="595959" w:themeColor="text1" w:themeTint="A6"/>
     </w:rPr>
   </w:style>
-  <w:style w:type="character" w:styleId="841">
+  <w:style w:type="character" w:styleId="851">
     <w:name w:val="Heading 8 Char"/>
-    <w:basedOn w:val="833"/>
-    <w:link w:val="831"/>
+    <w:basedOn w:val="843"/>
+    <w:link w:val="841"/>
     <w:uiPriority w:val="9"/>
     <w:pPr>
       <w:pBdr/>
@@ -31393,10 +30657,10 @@
       <w:color w:val="272727" w:themeColor="text1" w:themeTint="D8"/>
     </w:rPr>
   </w:style>
-  <w:style w:type="character" w:styleId="842">
+  <w:style w:type="character" w:styleId="852">
     <w:name w:val="Heading 9 Char"/>
-    <w:basedOn w:val="833"/>
-    <w:link w:val="832"/>
+    <w:basedOn w:val="843"/>
+    <w:link w:val="842"/>
     <w:uiPriority w:val="9"/>
     <w:pPr>
       <w:pBdr/>
@@ -31410,11 +30674,11 @@
       <w:color w:val="272727" w:themeColor="text1" w:themeTint="D8"/>
     </w:rPr>
   </w:style>
-  <w:style w:type="paragraph" w:styleId="843">
+  <w:style w:type="paragraph" w:styleId="853">
     <w:name w:val="Title"/>
-    <w:basedOn w:val="882"/>
-    <w:next w:val="882"/>
-    <w:link w:val="844"/>
+    <w:basedOn w:val="892"/>
+    <w:next w:val="892"/>
+    <w:link w:val="854"/>
     <w:uiPriority w:val="10"/>
     <w:qFormat/>
     <w:pPr>
@@ -31430,10 +30694,10 @@
       <w:szCs w:val="56"/>
     </w:rPr>
   </w:style>
-  <w:style w:type="character" w:styleId="844">
+  <w:style w:type="character" w:styleId="854">
     <w:name w:val="Title Char"/>
-    <w:basedOn w:val="833"/>
-    <w:link w:val="843"/>
+    <w:basedOn w:val="843"/>
+    <w:link w:val="853"/>
     <w:uiPriority w:val="10"/>
     <w:pPr>
       <w:pBdr/>
@@ -31447,11 +30711,11 @@
       <w:szCs w:val="56"/>
     </w:rPr>
   </w:style>
-  <w:style w:type="paragraph" w:styleId="845">
+  <w:style w:type="paragraph" w:styleId="855">
     <w:name w:val="Subtitle"/>
-    <w:basedOn w:val="882"/>
-    <w:next w:val="882"/>
-    <w:link w:val="846"/>
+    <w:basedOn w:val="892"/>
+    <w:next w:val="892"/>
+    <w:link w:val="856"/>
     <w:uiPriority w:val="11"/>
     <w:qFormat/>
     <w:pPr>
@@ -31469,10 +30733,10 @@
       <w:szCs w:val="28"/>
     </w:rPr>
   </w:style>
-  <w:style w:type="character" w:styleId="846">
+  <w:style w:type="character" w:styleId="856">
     <w:name w:val="Subtitle Char"/>
-    <w:basedOn w:val="833"/>
-    <w:link w:val="845"/>
+    <w:basedOn w:val="843"/>
+    <w:link w:val="855"/>
     <w:uiPriority w:val="11"/>
     <w:pPr>
       <w:pBdr/>
@@ -31486,11 +30750,11 @@
       <w:szCs w:val="28"/>
     </w:rPr>
   </w:style>
-  <w:style w:type="paragraph" w:styleId="847">
+  <w:style w:type="paragraph" w:styleId="857">
     <w:name w:val="Quote"/>
-    <w:basedOn w:val="882"/>
-    <w:next w:val="882"/>
-    <w:link w:val="848"/>
+    <w:basedOn w:val="892"/>
+    <w:next w:val="892"/>
+    <w:link w:val="858"/>
     <w:uiPriority w:val="29"/>
     <w:qFormat/>
     <w:pPr>
@@ -31505,10 +30769,10 @@
       <w:color w:val="404040" w:themeColor="text1" w:themeTint="BF"/>
     </w:rPr>
   </w:style>
-  <w:style w:type="character" w:styleId="848">
+  <w:style w:type="character" w:styleId="858">
     <w:name w:val="Quote Char"/>
-    <w:basedOn w:val="833"/>
-    <w:link w:val="847"/>
+    <w:basedOn w:val="843"/>
+    <w:link w:val="857"/>
     <w:uiPriority w:val="29"/>
     <w:pPr>
       <w:pBdr/>
@@ -31521,9 +30785,9 @@
       <w:color w:val="404040" w:themeColor="text1" w:themeTint="BF"/>
     </w:rPr>
   </w:style>
-  <w:style w:type="character" w:styleId="849">
+  <w:style w:type="character" w:styleId="859">
     <w:name w:val="Intense Emphasis"/>
-    <w:basedOn w:val="833"/>
+    <w:basedOn w:val="843"/>
     <w:uiPriority w:val="21"/>
     <w:qFormat/>
     <w:pPr>
@@ -31537,11 +30801,11 @@
       <w:color w:val="0f4761" w:themeColor="accent1" w:themeShade="BF"/>
     </w:rPr>
   </w:style>
-  <w:style w:type="paragraph" w:styleId="850">
+  <w:style w:type="paragraph" w:styleId="860">
     <w:name w:val="Intense Quote"/>
-    <w:basedOn w:val="882"/>
-    <w:next w:val="882"/>
-    <w:link w:val="851"/>
+    <w:basedOn w:val="892"/>
+    <w:next w:val="892"/>
+    <w:link w:val="861"/>
     <w:uiPriority w:val="30"/>
     <w:qFormat/>
     <w:pPr>
@@ -31559,10 +30823,10 @@
       <w:color w:val="0f4761" w:themeColor="accent1" w:themeShade="BF"/>
     </w:rPr>
   </w:style>
-  <w:style w:type="character" w:styleId="851">
+  <w:style w:type="character" w:styleId="861">
     <w:name w:val="Intense Quote Char"/>
-    <w:basedOn w:val="833"/>
-    <w:link w:val="850"/>
+    <w:basedOn w:val="843"/>
+    <w:link w:val="860"/>
     <w:uiPriority w:val="30"/>
     <w:pPr>
       <w:pBdr/>
@@ -31575,9 +30839,9 @@
       <w:color w:val="0f4761" w:themeColor="accent1" w:themeShade="BF"/>
     </w:rPr>
   </w:style>
-  <w:style w:type="character" w:styleId="852">
+  <w:style w:type="character" w:styleId="862">
     <w:name w:val="Intense Reference"/>
-    <w:basedOn w:val="833"/>
+    <w:basedOn w:val="843"/>
     <w:uiPriority w:val="32"/>
     <w:qFormat/>
     <w:pPr>
@@ -31593,9 +30857,9 @@
       <w:spacing w:val="5"/>
     </w:rPr>
   </w:style>
-  <w:style w:type="character" w:styleId="853">
+  <w:style w:type="character" w:styleId="863">
     <w:name w:val="Subtle Emphasis"/>
-    <w:basedOn w:val="833"/>
+    <w:basedOn w:val="843"/>
     <w:uiPriority w:val="19"/>
     <w:qFormat/>
     <w:pPr>
@@ -31609,9 +30873,9 @@
       <w:color w:val="404040" w:themeColor="text1" w:themeTint="BF"/>
     </w:rPr>
   </w:style>
-  <w:style w:type="character" w:styleId="854">
+  <w:style w:type="character" w:styleId="864">
     <w:name w:val="Emphasis"/>
-    <w:basedOn w:val="833"/>
+    <w:basedOn w:val="843"/>
     <w:uiPriority w:val="20"/>
     <w:qFormat/>
     <w:pPr>
@@ -31624,9 +30888,9 @@
       <w:iCs/>
     </w:rPr>
   </w:style>
-  <w:style w:type="character" w:styleId="855">
+  <w:style w:type="character" w:styleId="865">
     <w:name w:val="Strong"/>
-    <w:basedOn w:val="833"/>
+    <w:basedOn w:val="843"/>
     <w:uiPriority w:val="22"/>
     <w:qFormat/>
     <w:pPr>
@@ -31639,9 +30903,9 @@
       <w:bCs/>
     </w:rPr>
   </w:style>
-  <w:style w:type="character" w:styleId="856">
+  <w:style w:type="character" w:styleId="866">
     <w:name w:val="Subtle Reference"/>
-    <w:basedOn w:val="833"/>
+    <w:basedOn w:val="843"/>
     <w:uiPriority w:val="31"/>
     <w:qFormat/>
     <w:pPr>
@@ -31654,9 +30918,9 @@
       <w:color w:val="5a5a5a" w:themeColor="text1" w:themeTint="A5"/>
     </w:rPr>
   </w:style>
-  <w:style w:type="character" w:styleId="857">
+  <w:style w:type="character" w:styleId="867">
     <w:name w:val="Book Title"/>
-    <w:basedOn w:val="833"/>
+    <w:basedOn w:val="843"/>
     <w:uiPriority w:val="33"/>
     <w:qFormat/>
     <w:pPr>
@@ -31672,10 +30936,10 @@
       <w:spacing w:val="5"/>
     </w:rPr>
   </w:style>
-  <w:style w:type="paragraph" w:styleId="858">
+  <w:style w:type="paragraph" w:styleId="868">
     <w:name w:val="Header"/>
-    <w:basedOn w:val="882"/>
-    <w:link w:val="859"/>
+    <w:basedOn w:val="892"/>
+    <w:link w:val="869"/>
     <w:uiPriority w:val="99"/>
     <w:unhideWhenUsed/>
     <w:pPr>
@@ -31688,10 +30952,10 @@
       <w:ind/>
     </w:pPr>
   </w:style>
-  <w:style w:type="character" w:styleId="859">
+  <w:style w:type="character" w:styleId="869">
     <w:name w:val="Header Char"/>
-    <w:basedOn w:val="833"/>
-    <w:link w:val="858"/>
+    <w:basedOn w:val="843"/>
+    <w:link w:val="868"/>
     <w:uiPriority w:val="99"/>
     <w:pPr>
       <w:pBdr/>
@@ -31699,10 +30963,10 @@
       <w:ind/>
     </w:pPr>
   </w:style>
-  <w:style w:type="paragraph" w:styleId="860">
+  <w:style w:type="paragraph" w:styleId="870">
     <w:name w:val="Footer"/>
-    <w:basedOn w:val="882"/>
-    <w:link w:val="861"/>
+    <w:basedOn w:val="892"/>
+    <w:link w:val="871"/>
     <w:uiPriority w:val="99"/>
     <w:unhideWhenUsed/>
     <w:pPr>
@@ -31715,10 +30979,10 @@
       <w:ind/>
     </w:pPr>
   </w:style>
-  <w:style w:type="character" w:styleId="861">
+  <w:style w:type="character" w:styleId="871">
     <w:name w:val="Footer Char"/>
-    <w:basedOn w:val="833"/>
-    <w:link w:val="860"/>
+    <w:basedOn w:val="843"/>
+    <w:link w:val="870"/>
     <w:uiPriority w:val="99"/>
     <w:pPr>
       <w:pBdr/>
@@ -31726,10 +30990,10 @@
       <w:ind/>
     </w:pPr>
   </w:style>
-  <w:style w:type="paragraph" w:styleId="862">
+  <w:style w:type="paragraph" w:styleId="872">
     <w:name w:val="Caption"/>
-    <w:basedOn w:val="882"/>
-    <w:next w:val="882"/>
+    <w:basedOn w:val="892"/>
+    <w:next w:val="892"/>
     <w:uiPriority w:val="35"/>
     <w:unhideWhenUsed/>
     <w:qFormat/>
@@ -31746,10 +31010,10 @@
       <w:szCs w:val="18"/>
     </w:rPr>
   </w:style>
-  <w:style w:type="paragraph" w:styleId="863">
+  <w:style w:type="paragraph" w:styleId="873">
     <w:name w:val="footnote text"/>
-    <w:basedOn w:val="882"/>
-    <w:link w:val="864"/>
+    <w:basedOn w:val="892"/>
+    <w:link w:val="874"/>
     <w:uiPriority w:val="99"/>
     <w:semiHidden/>
     <w:unhideWhenUsed/>
@@ -31763,10 +31027,10 @@
       <w:szCs w:val="20"/>
     </w:rPr>
   </w:style>
-  <w:style w:type="character" w:styleId="864">
+  <w:style w:type="character" w:styleId="874">
     <w:name w:val="Footnote Text Char"/>
-    <w:basedOn w:val="833"/>
-    <w:link w:val="863"/>
+    <w:basedOn w:val="843"/>
+    <w:link w:val="873"/>
     <w:uiPriority w:val="99"/>
     <w:semiHidden/>
     <w:pPr>
@@ -31779,9 +31043,9 @@
       <w:szCs w:val="20"/>
     </w:rPr>
   </w:style>
-  <w:style w:type="character" w:styleId="865">
+  <w:style w:type="character" w:styleId="875">
     <w:name w:val="footnote reference"/>
-    <w:basedOn w:val="833"/>
+    <w:basedOn w:val="843"/>
     <w:uiPriority w:val="99"/>
     <w:semiHidden/>
     <w:unhideWhenUsed/>
@@ -31794,10 +31058,10 @@
       <w:vertAlign w:val="superscript"/>
     </w:rPr>
   </w:style>
-  <w:style w:type="paragraph" w:styleId="866">
+  <w:style w:type="paragraph" w:styleId="876">
     <w:name w:val="endnote text"/>
-    <w:basedOn w:val="882"/>
-    <w:link w:val="867"/>
+    <w:basedOn w:val="892"/>
+    <w:link w:val="877"/>
     <w:uiPriority w:val="99"/>
     <w:semiHidden/>
     <w:unhideWhenUsed/>
@@ -31811,10 +31075,10 @@
       <w:szCs w:val="20"/>
     </w:rPr>
   </w:style>
-  <w:style w:type="character" w:styleId="867">
+  <w:style w:type="character" w:styleId="877">
     <w:name w:val="Endnote Text Char"/>
-    <w:basedOn w:val="833"/>
-    <w:link w:val="866"/>
+    <w:basedOn w:val="843"/>
+    <w:link w:val="876"/>
     <w:uiPriority w:val="99"/>
     <w:semiHidden/>
     <w:pPr>
@@ -31827,9 +31091,9 @@
       <w:szCs w:val="20"/>
     </w:rPr>
   </w:style>
-  <w:style w:type="character" w:styleId="868">
+  <w:style w:type="character" w:styleId="878">
     <w:name w:val="endnote reference"/>
-    <w:basedOn w:val="833"/>
+    <w:basedOn w:val="843"/>
     <w:uiPriority w:val="99"/>
     <w:semiHidden/>
     <w:unhideWhenUsed/>
@@ -31842,9 +31106,9 @@
       <w:vertAlign w:val="superscript"/>
     </w:rPr>
   </w:style>
-  <w:style w:type="character" w:styleId="869">
+  <w:style w:type="character" w:styleId="879">
     <w:name w:val="Hyperlink"/>
-    <w:basedOn w:val="833"/>
+    <w:basedOn w:val="843"/>
     <w:uiPriority w:val="99"/>
     <w:unhideWhenUsed/>
     <w:pPr>
@@ -31857,9 +31121,9 @@
       <w:u w:val="single"/>
     </w:rPr>
   </w:style>
-  <w:style w:type="character" w:styleId="870">
+  <w:style w:type="character" w:styleId="880">
     <w:name w:val="FollowedHyperlink"/>
-    <w:basedOn w:val="833"/>
+    <w:basedOn w:val="843"/>
     <w:uiPriority w:val="99"/>
     <w:semiHidden/>
     <w:unhideWhenUsed/>
@@ -31873,10 +31137,10 @@
       <w:u w:val="single"/>
     </w:rPr>
   </w:style>
-  <w:style w:type="paragraph" w:styleId="871">
+  <w:style w:type="paragraph" w:styleId="881">
     <w:name w:val="toc 1"/>
-    <w:basedOn w:val="882"/>
-    <w:next w:val="882"/>
+    <w:basedOn w:val="892"/>
+    <w:next w:val="892"/>
     <w:uiPriority w:val="39"/>
     <w:unhideWhenUsed/>
     <w:pPr>
@@ -31885,10 +31149,10 @@
       <w:ind/>
     </w:pPr>
   </w:style>
-  <w:style w:type="paragraph" w:styleId="872">
+  <w:style w:type="paragraph" w:styleId="882">
     <w:name w:val="toc 2"/>
-    <w:basedOn w:val="882"/>
-    <w:next w:val="882"/>
+    <w:basedOn w:val="892"/>
+    <w:next w:val="892"/>
     <w:uiPriority w:val="39"/>
     <w:unhideWhenUsed/>
     <w:pPr>
@@ -31897,10 +31161,10 @@
       <w:ind w:left="220"/>
     </w:pPr>
   </w:style>
-  <w:style w:type="paragraph" w:styleId="873">
+  <w:style w:type="paragraph" w:styleId="883">
     <w:name w:val="toc 3"/>
-    <w:basedOn w:val="882"/>
-    <w:next w:val="882"/>
+    <w:basedOn w:val="892"/>
+    <w:next w:val="892"/>
     <w:uiPriority w:val="39"/>
     <w:unhideWhenUsed/>
     <w:pPr>
@@ -31909,10 +31173,10 @@
       <w:ind w:left="440"/>
     </w:pPr>
   </w:style>
-  <w:style w:type="paragraph" w:styleId="874">
+  <w:style w:type="paragraph" w:styleId="884">
     <w:name w:val="toc 4"/>
-    <w:basedOn w:val="882"/>
-    <w:next w:val="882"/>
+    <w:basedOn w:val="892"/>
+    <w:next w:val="892"/>
     <w:uiPriority w:val="39"/>
     <w:unhideWhenUsed/>
     <w:pPr>
@@ -31921,10 +31185,10 @@
       <w:ind w:left="660"/>
     </w:pPr>
   </w:style>
-  <w:style w:type="paragraph" w:styleId="875">
+  <w:style w:type="paragraph" w:styleId="885">
     <w:name w:val="toc 5"/>
-    <w:basedOn w:val="882"/>
-    <w:next w:val="882"/>
+    <w:basedOn w:val="892"/>
+    <w:next w:val="892"/>
     <w:uiPriority w:val="39"/>
     <w:unhideWhenUsed/>
     <w:pPr>
@@ -31933,10 +31197,10 @@
       <w:ind w:left="880"/>
     </w:pPr>
   </w:style>
-  <w:style w:type="paragraph" w:styleId="876">
+  <w:style w:type="paragraph" w:styleId="886">
     <w:name w:val="toc 6"/>
-    <w:basedOn w:val="882"/>
-    <w:next w:val="882"/>
+    <w:basedOn w:val="892"/>
+    <w:next w:val="892"/>
     <w:uiPriority w:val="39"/>
     <w:unhideWhenUsed/>
     <w:pPr>
@@ -31945,10 +31209,10 @@
       <w:ind w:left="1100"/>
     </w:pPr>
   </w:style>
-  <w:style w:type="paragraph" w:styleId="877">
+  <w:style w:type="paragraph" w:styleId="887">
     <w:name w:val="toc 7"/>
-    <w:basedOn w:val="882"/>
-    <w:next w:val="882"/>
+    <w:basedOn w:val="892"/>
+    <w:next w:val="892"/>
     <w:uiPriority w:val="39"/>
     <w:unhideWhenUsed/>
     <w:pPr>
@@ -31957,10 +31221,10 @@
       <w:ind w:left="1320"/>
     </w:pPr>
   </w:style>
-  <w:style w:type="paragraph" w:styleId="878">
+  <w:style w:type="paragraph" w:styleId="888">
     <w:name w:val="toc 8"/>
-    <w:basedOn w:val="882"/>
-    <w:next w:val="882"/>
+    <w:basedOn w:val="892"/>
+    <w:next w:val="892"/>
     <w:uiPriority w:val="39"/>
     <w:unhideWhenUsed/>
     <w:pPr>
@@ -31969,10 +31233,10 @@
       <w:ind w:left="1540"/>
     </w:pPr>
   </w:style>
-  <w:style w:type="paragraph" w:styleId="879">
+  <w:style w:type="paragraph" w:styleId="889">
     <w:name w:val="toc 9"/>
-    <w:basedOn w:val="882"/>
-    <w:next w:val="882"/>
+    <w:basedOn w:val="892"/>
+    <w:next w:val="892"/>
     <w:uiPriority w:val="39"/>
     <w:unhideWhenUsed/>
     <w:pPr>
@@ -31981,7 +31245,7 @@
       <w:ind w:left="1760"/>
     </w:pPr>
   </w:style>
-  <w:style w:type="paragraph" w:styleId="880">
+  <w:style w:type="paragraph" w:styleId="890">
     <w:name w:val="TOC Heading"/>
     <w:uiPriority w:val="39"/>
     <w:unhideWhenUsed/>
@@ -31991,10 +31255,10 @@
       <w:ind/>
     </w:pPr>
   </w:style>
-  <w:style w:type="paragraph" w:styleId="881">
+  <w:style w:type="paragraph" w:styleId="891">
     <w:name w:val="table of figures"/>
-    <w:basedOn w:val="882"/>
-    <w:next w:val="882"/>
+    <w:basedOn w:val="892"/>
+    <w:next w:val="892"/>
     <w:uiPriority w:val="99"/>
     <w:unhideWhenUsed/>
     <w:pPr>
@@ -32003,7 +31267,7 @@
       <w:ind/>
     </w:pPr>
   </w:style>
-  <w:style w:type="paragraph" w:styleId="882" w:default="1">
+  <w:style w:type="paragraph" w:styleId="892" w:default="1">
     <w:name w:val="Normal"/>
     <w:qFormat/>
     <w:pPr>
@@ -32012,7 +31276,7 @@
       <w:ind/>
     </w:pPr>
   </w:style>
-  <w:style w:type="table" w:styleId="883" w:default="1">
+  <w:style w:type="table" w:styleId="893" w:default="1">
     <w:name w:val="Normal Table"/>
     <w:uiPriority w:val="99"/>
     <w:semiHidden/>
@@ -32205,7 +31469,7 @@
       </w:tcPr>
     </w:tblStylePr>
   </w:style>
-  <w:style w:type="numbering" w:styleId="884" w:default="1">
+  <w:style w:type="numbering" w:styleId="894" w:default="1">
     <w:name w:val="No List"/>
     <w:uiPriority w:val="99"/>
     <w:semiHidden/>
@@ -32216,9 +31480,9 @@
       <w:ind/>
     </w:pPr>
   </w:style>
-  <w:style w:type="paragraph" w:styleId="885">
+  <w:style w:type="paragraph" w:styleId="895">
     <w:name w:val="No Spacing"/>
-    <w:basedOn w:val="882"/>
+    <w:basedOn w:val="892"/>
     <w:uiPriority w:val="1"/>
     <w:qFormat/>
     <w:pPr>
@@ -32227,9 +31491,9 @@
       <w:ind/>
     </w:pPr>
   </w:style>
-  <w:style w:type="paragraph" w:styleId="886">
+  <w:style w:type="paragraph" w:styleId="896">
     <w:name w:val="List Paragraph"/>
-    <w:basedOn w:val="882"/>
+    <w:basedOn w:val="892"/>
     <w:uiPriority w:val="34"/>
     <w:qFormat/>
     <w:pPr>

</xml_diff>

<commit_message>
mostly done pre plan
</commit_message>
<xml_diff>
--- a/evidenceFolder/homework4/sideScrollerShmupDesignDoc.docx
+++ b/evidenceFolder/homework4/sideScrollerShmupDesignDoc.docx
@@ -497,8 +497,8 @@
     </w:p>
     <w:p>
       <w:pPr>
-        <w:pStyle w:val="836"/>
-        <w:pBdr/>
+        <w:pBdr/>
+        <w:shd w:val="nil"/>
         <w:spacing/>
         <w:ind/>
         <w:rPr>
@@ -511,12 +511,7 @@
           <w:highlight w:val="none"/>
           <w:lang w:val="en-GB"/>
         </w:rPr>
-      </w:r>
-      <w:r>
-        <w:rPr>
-          <w:highlight w:val="none"/>
-          <w:lang w:val="en-GB"/>
-        </w:rPr>
+        <w:br w:type="page" w:clear="all"/>
       </w:r>
       <w:r>
         <w:rPr>
@@ -1058,6 +1053,7 @@
         <w:spacing/>
         <w:ind/>
         <w:rPr>
+          <w:highlight w:val="none"/>
           <w:lang w:val="en-US"/>
         </w:rPr>
       </w:pPr>
@@ -1099,6 +1095,54 @@
     </w:p>
     <w:p>
       <w:pPr>
+        <w:pStyle w:val="836"/>
+        <w:pBdr/>
+        <w:spacing/>
+        <w:ind/>
+        <w:rPr>
+          <w:lang w:val="en-US"/>
+        </w:rPr>
+      </w:pPr>
+      <w:r>
+        <w:rPr>
+          <w:highlight w:val="none"/>
+          <w:lang w:val="en-US"/>
+        </w:rPr>
+      </w:r>
+      <w:r>
+        <w:rPr>
+          <w:highlight w:val="none"/>
+          <w:lang w:val="en-US"/>
+        </w:rPr>
+      </w:r>
+    </w:p>
+    <w:p>
+      <w:pPr>
+        <w:pStyle w:val="836"/>
+        <w:pBdr/>
+        <w:spacing/>
+        <w:ind/>
+        <w:rPr>
+          <w:highlight w:val="none"/>
+          <w:lang w:val="en-US"/>
+        </w:rPr>
+      </w:pPr>
+      <w:r>
+        <w:rPr>
+          <w:highlight w:val="none"/>
+          <w:lang w:val="en-US"/>
+        </w:rPr>
+        <w:t xml:space="preserve">Pooling entities</w:t>
+      </w:r>
+      <w:r>
+        <w:rPr>
+          <w:highlight w:val="none"/>
+          <w:lang w:val="en-US"/>
+        </w:rPr>
+      </w:r>
+    </w:p>
+    <w:p>
+      <w:pPr>
         <w:pBdr/>
         <w:spacing/>
         <w:ind/>
@@ -1115,6 +1159,36 @@
         <w:rPr>
           <w:lang w:val="en-GB"/>
         </w:rPr>
+      </w:r>
+      <w:r>
+        <w:rPr>
+          <w:lang w:val="en-US"/>
+        </w:rPr>
+        <w:t xml:space="preserve">In order to make the game more preformant and </w:t>
+      </w:r>
+      <w:r>
+        <w:rPr>
+          <w:lang w:val="en-US"/>
+        </w:rPr>
+        <w:t xml:space="preserve">the entity pointers more manageable all </w:t>
+      </w:r>
+      <w:r>
+        <w:rPr>
+          <w:lang w:val="en-US"/>
+        </w:rPr>
+        <w:t xml:space="preserve">entities are going to be created at the start of the game, then simply manipulated in order to give the illusion that they are being created and destroyed</w:t>
+      </w:r>
+      <w:r>
+        <w:rPr>
+          <w:lang w:val="en-US"/>
+        </w:rPr>
+        <w:t xml:space="preserve">. For the asteroids this is simple enough as they just need to be moved from one side of the screen to the other when they leave vision of the player. However for bullets we will require activating and deactivating them</w:t>
+      </w:r>
+      <w:r>
+        <w:rPr>
+          <w:lang w:val="en-US"/>
+        </w:rPr>
+        <w:t xml:space="preserve"> as required from the pool, to avoid them colliding with asteroids when deactive.</w:t>
       </w:r>
       <w:r>
         <w:rPr>
@@ -1158,18 +1232,19 @@
         <w:ind w:right="0" w:firstLine="0" w:left="-850"/>
         <w:rPr>
           <w:highlight w:val="none"/>
-          <w:lang w:val="en-GB"/>
+          <w:u w:val="none"/>
         </w:rPr>
       </w:pPr>
       <w:r>
         <w:rPr>
+          <w:u w:val="none"/>
           <w:lang w:val="en-GB"/>
         </w:rPr>
         <mc:AlternateContent>
           <mc:Choice Requires="wpg">
             <w:drawing>
               <wp:inline xmlns:wp="http://schemas.openxmlformats.org/drawingml/2006/wordprocessingDrawing" distT="0" distB="0" distL="0" distR="0">
-                <wp:extent cx="6886256" cy="7877175"/>
+                <wp:extent cx="6919460" cy="7915156"/>
                 <wp:effectExtent l="0" t="0" r="0" b="0"/>
                 <wp:docPr id="3" name=""/>
                 <wp:cNvGraphicFramePr>
@@ -1179,7 +1254,7 @@
                   <a:graphicData uri="http://schemas.openxmlformats.org/drawingml/2006/picture">
                     <pic:pic xmlns:pic="http://schemas.openxmlformats.org/drawingml/2006/picture">
                       <pic:nvPicPr>
-                        <pic:cNvPr id="926805247" name=""/>
+                        <pic:cNvPr id="1494622418" name=""/>
                         <pic:cNvPicPr>
                           <a:picLocks noChangeAspect="1"/>
                         </pic:cNvPicPr>
@@ -1192,7 +1267,7 @@
                       <pic:spPr bwMode="auto">
                         <a:xfrm flipH="0" flipV="0">
                           <a:off x="0" y="0"/>
-                          <a:ext cx="6886256" cy="7877174"/>
+                          <a:ext cx="6919459" cy="7915156"/>
                         </a:xfrm>
                         <a:prstGeom prst="rect">
                           <a:avLst/>
@@ -1225,7 +1300,7 @@
                 <v:path o:extrusionok="f" gradientshapeok="t" o:connecttype="rect"/>
                 <o:lock v:ext="edit" aspectratio="t"/>
               </v:shapetype>
-              <v:shape id="_x0000_i2" o:spid="_x0000_s2" type="#_x0000_t75" style="width:542.22pt;height:620.25pt;mso-wrap-distance-left:0.00pt;mso-wrap-distance-top:0.00pt;mso-wrap-distance-right:0.00pt;mso-wrap-distance-bottom:0.00pt;z-index:1;" stroked="false">
+              <v:shape id="_x0000_i2" o:spid="_x0000_s2" type="#_x0000_t75" style="width:544.84pt;height:623.24pt;mso-wrap-distance-left:0.00pt;mso-wrap-distance-top:0.00pt;mso-wrap-distance-right:0.00pt;mso-wrap-distance-bottom:0.00pt;z-index:1;" stroked="false">
                 <v:imagedata r:id="rId11" o:title=""/>
                 <o:lock v:ext="edit" rotation="t"/>
               </v:shape>
@@ -1235,7 +1310,8 @@
       </w:r>
       <w:r>
         <w:rPr>
-          <w:lang w:val="en-GB"/>
+          <w:highlight w:val="none"/>
+          <w:u w:val="none"/>
         </w:rPr>
       </w:r>
     </w:p>

</xml_diff>

<commit_message>
tone of hw4 writeup done
</commit_message>
<xml_diff>
--- a/evidenceFolder/homework4/sideScrollerShmupDesignDoc.docx
+++ b/evidenceFolder/homework4/sideScrollerShmupDesignDoc.docx
@@ -498,7 +498,7 @@
     <w:p>
       <w:pPr>
         <w:pBdr/>
-        <w:shd w:val="nil" w:color="auto"/>
+        <w:shd w:val="nil" w:color="000000"/>
         <w:spacing/>
         <w:ind/>
         <w:rPr>
@@ -506,13 +506,6 @@
           <w:lang w:val="en-GB"/>
         </w:rPr>
       </w:pPr>
-      <w:r>
-        <w:rPr>
-          <w:highlight w:val="none"/>
-          <w:lang w:val="en-GB"/>
-        </w:rPr>
-        <w:br w:type="page" w:clear="all"/>
-      </w:r>
       <w:r>
         <w:rPr>
           <w:highlight w:val="none"/>
@@ -525,6 +518,218 @@
           <w:lang w:val="en-GB"/>
         </w:rPr>
       </w:r>
+    </w:p>
+    <w:p>
+      <w:pPr>
+        <w:pBdr/>
+        <w:shd w:val="nil" w:color="auto"/>
+        <w:spacing/>
+        <w:ind/>
+        <w:rPr>
+          <w:highlight w:val="none"/>
+          <w:lang w:val="en-GB"/>
+        </w:rPr>
+      </w:pPr>
+      <w:r>
+        <w:rPr>
+          <w:highlight w:val="none"/>
+          <w:lang w:val="en-GB"/>
+        </w:rPr>
+        <w:t xml:space="preserve">TODO:</w:t>
+      </w:r>
+      <w:r>
+        <w:rPr>
+          <w:highlight w:val="none"/>
+          <w:lang w:val="en-GB"/>
+        </w:rPr>
+      </w:r>
+    </w:p>
+    <w:p>
+      <w:pPr>
+        <w:pBdr/>
+        <w:shd w:val="nil" w:color="000000"/>
+        <w:spacing/>
+        <w:ind/>
+        <w:rPr>
+          <w:highlight w:val="none"/>
+          <w:lang w:val="en-GB"/>
+        </w:rPr>
+      </w:pPr>
+      <w:r>
+        <w:rPr>
+          <w:highlight w:val="none"/>
+          <w:lang w:val="en-GB"/>
+        </w:rPr>
+        <w:t xml:space="preserve">Bullet cooldown post mortem </w:t>
+      </w:r>
+      <w:r>
+        <w:rPr>
+          <w:highlight w:val="none"/>
+          <w:lang w:val="en-GB"/>
+        </w:rPr>
+      </w:r>
+    </w:p>
+    <w:p>
+      <w:pPr>
+        <w:pBdr/>
+        <w:shd w:val="nil" w:color="000000"/>
+        <w:spacing/>
+        <w:ind/>
+        <w:rPr>
+          <w:highlight w:val="none"/>
+          <w:lang w:val="en-GB"/>
+        </w:rPr>
+      </w:pPr>
+      <w:r>
+        <w:rPr>
+          <w:highlight w:val="none"/>
+          <w:lang w:val="en-GB"/>
+        </w:rPr>
+        <w:t xml:space="preserve">Psudocode??!?!</w:t>
+      </w:r>
+      <w:r>
+        <w:rPr>
+          <w:highlight w:val="none"/>
+          <w:lang w:val="en-GB"/>
+        </w:rPr>
+      </w:r>
+    </w:p>
+    <w:p>
+      <w:pPr>
+        <w:pBdr/>
+        <w:shd w:val="nil" w:color="000000"/>
+        <w:spacing/>
+        <w:ind/>
+        <w:rPr>
+          <w:highlight w:val="none"/>
+          <w:lang w:val="en-GB"/>
+        </w:rPr>
+      </w:pPr>
+      <w:r>
+        <w:rPr>
+          <w:highlight w:val="none"/>
+          <w:lang w:val="en-GB"/>
+        </w:rPr>
+        <w:t xml:space="preserve">Lifetime respawn </w:t>
+      </w:r>
+      <w:r>
+        <w:rPr>
+          <w:highlight w:val="none"/>
+          <w:lang w:val="en-GB"/>
+        </w:rPr>
+        <w:t xml:space="preserve">anticollision</w:t>
+      </w:r>
+      <w:r/>
+      <w:r>
+        <w:rPr>
+          <w:highlight w:val="none"/>
+          <w:lang w:val="en-GB"/>
+        </w:rPr>
+        <w:t xml:space="preserve"> system </w:t>
+      </w:r>
+      <w:r>
+        <w:rPr>
+          <w:highlight w:val="none"/>
+          <w:lang w:val="en-GB"/>
+        </w:rPr>
+      </w:r>
+    </w:p>
+    <w:p>
+      <w:pPr>
+        <w:pBdr/>
+        <w:shd w:val="nil" w:color="000000"/>
+        <w:spacing/>
+        <w:ind/>
+        <w:rPr>
+          <w:highlight w:val="none"/>
+          <w:lang w:val="en-GB"/>
+        </w:rPr>
+      </w:pPr>
+      <w:r>
+        <w:rPr>
+          <w:highlight w:val="none"/>
+          <w:lang w:val="en-GB"/>
+        </w:rPr>
+        <w:t xml:space="preserve">Where ents are stored</w:t>
+      </w:r>
+      <w:r>
+        <w:rPr>
+          <w:highlight w:val="none"/>
+          <w:lang w:val="en-GB"/>
+        </w:rPr>
+      </w:r>
+    </w:p>
+    <w:p>
+      <w:pPr>
+        <w:pBdr/>
+        <w:shd w:val="nil" w:color="000000"/>
+        <w:spacing/>
+        <w:ind/>
+        <w:rPr>
+          <w:highlight w:val="none"/>
+          <w:lang w:val="en-GB"/>
+        </w:rPr>
+      </w:pPr>
+      <w:r>
+        <w:rPr>
+          <w:highlight w:val="none"/>
+          <w:lang w:val="en-GB"/>
+        </w:rPr>
+        <w:t xml:space="preserve">How textures are stored and loaded</w:t>
+      </w:r>
+      <w:r>
+        <w:rPr>
+          <w:highlight w:val="none"/>
+          <w:lang w:val="en-GB"/>
+        </w:rPr>
+      </w:r>
+    </w:p>
+    <w:p>
+      <w:pPr>
+        <w:pBdr/>
+        <w:shd w:val="nil" w:color="000000"/>
+        <w:spacing/>
+        <w:ind/>
+        <w:rPr>
+          <w:highlight w:val="none"/>
+          <w:lang w:val="en-GB"/>
+        </w:rPr>
+      </w:pPr>
+      <w:r>
+        <w:rPr>
+          <w:highlight w:val="none"/>
+          <w:lang w:val="en-GB"/>
+        </w:rPr>
+        <w:t xml:space="preserve">Concessions for time/complexity</w:t>
+      </w:r>
+      <w:r>
+        <w:rPr>
+          <w:highlight w:val="none"/>
+          <w:lang w:val="en-GB"/>
+        </w:rPr>
+      </w:r>
+    </w:p>
+    <w:p>
+      <w:pPr>
+        <w:pBdr/>
+        <w:shd w:val="nil" w:color="000000"/>
+        <w:spacing/>
+        <w:ind/>
+        <w:rPr>
+          <w:highlight w:val="none"/>
+          <w:lang w:val="en-GB"/>
+        </w:rPr>
+      </w:pPr>
+      <w:r>
+        <w:rPr>
+          <w:highlight w:val="none"/>
+          <w:lang w:val="en-GB"/>
+        </w:rPr>
+        <w:t xml:space="preserve">iFrames on start</w:t>
+        <w:br w:type="page" w:clear="all"/>
+      </w:r>
+      <w:r/>
+      <w:r/>
     </w:p>
     <w:p>
       <w:pPr>
@@ -1069,6 +1274,13 @@
       <w:r>
         <w:rPr>
           <w:highlight w:val="none"/>
+          <w:lang w:val="en-GB"/>
+        </w:rPr>
+        <w:t xml:space="preserve"> and anti collision</w:t>
+      </w:r>
+      <w:r>
+        <w:rPr>
+          <w:highlight w:val="none"/>
           <w:lang w:val="en-US"/>
         </w:rPr>
       </w:r>
@@ -1080,7 +1292,7 @@
         <w:ind/>
         <w:rPr>
           <w:highlight w:val="none"/>
-          <w:lang w:val="en-US"/>
+          <w:lang w:val="en-GB"/>
         </w:rPr>
       </w:pPr>
       <w:r>
@@ -1121,6 +1333,112 @@
       </w:r>
       <w:r>
         <w:rPr>
+          <w:highlight w:val="none"/>
+          <w:lang w:val="en-GB"/>
+        </w:rPr>
+        <w:t xml:space="preserve"> </w:t>
+      </w:r>
+      <w:r>
+        <w:rPr>
+          <w:highlight w:val="none"/>
+          <w:lang w:val="en-US"/>
+        </w:rPr>
+      </w:r>
+    </w:p>
+    <w:p>
+      <w:pPr>
+        <w:pBdr/>
+        <w:spacing/>
+        <w:ind/>
+        <w:rPr>
+          <w:highlight w:val="none"/>
+        </w:rPr>
+      </w:pPr>
+      <w:r>
+        <w:rPr>
+          <w:highlight w:val="none"/>
+          <w:lang w:val="en-GB"/>
+        </w:rPr>
+        <w:t xml:space="preserve">E.g.</w:t>
+      </w:r>
+      <w:r>
+        <w:rPr>
+          <w:highlight w:val="none"/>
+          <w:lang w:val="en-US"/>
+        </w:rPr>
+      </w:r>
+      <w:r/>
+    </w:p>
+    <w:tbl>
+      <w:tblPr>
+        <w:tblStyle w:val="708"/>
+        <w:tblW w:w="0" w:type="auto"/>
+        <w:tblBorders/>
+        <w:tblLook w:val="04A0" w:firstRow="1" w:lastRow="0" w:firstColumn="1" w:lastColumn="0" w:noHBand="0" w:noVBand="1"/>
+      </w:tblPr>
+      <w:tblGrid>
+        <w:gridCol w:w="9360"/>
+      </w:tblGrid>
+      <w:tr>
+        <w:trPr/>
+        <w:tc>
+          <w:tcPr>
+            <w:tcBorders/>
+            <w:tcW w:w="9360" w:type="dxa"/>
+            <w:textDirection w:val="lrTb"/>
+            <w:noWrap w:val="false"/>
+          </w:tcPr>
+          <w:p>
+            <w:pPr>
+              <w:pBdr/>
+              <w:spacing/>
+              <w:ind/>
+              <w:rPr/>
+            </w:pPr>
+            <w:r/>
+            <w:r>
+              <w:rPr>
+                <w:highlight w:val="none"/>
+                <w:lang w:val="en-GB"/>
+              </w:rPr>
+              <w:t xml:space="preserve">onAsteroidSpawn: if ((lifetime &lt; SOMECONST) AND (ent.isColliding)) then</w:t>
+            </w:r>
+            <w:r>
+              <w:rPr>
+                <w:highlight w:val="none"/>
+                <w:lang w:val="en-GB"/>
+              </w:rPr>
+              <w:t xml:space="preserve"> {respawn}</w:t>
+            </w:r>
+            <w:r/>
+            <w:r>
+              <w:rPr>
+                <w:highlight w:val="none"/>
+              </w:rPr>
+            </w:r>
+            <w:r>
+              <w:rPr>
+                <w:highlight w:val="none"/>
+              </w:rPr>
+            </w:r>
+            <w:r/>
+          </w:p>
+        </w:tc>
+      </w:tr>
+    </w:tbl>
+    <w:p>
+      <w:pPr>
+        <w:pBdr/>
+        <w:spacing/>
+        <w:ind/>
+        <w:rPr>
+          <w:highlight w:val="none"/>
+          <w:lang w:val="en-US"/>
+        </w:rPr>
+      </w:pPr>
+      <w:r>
+        <w:rPr>
+          <w:highlight w:val="none"/>
           <w:lang w:val="en-US"/>
         </w:rPr>
       </w:r>
@@ -1133,6 +1451,706 @@
     </w:p>
     <w:p>
       <w:pPr>
+        <w:pBdr/>
+        <w:spacing/>
+        <w:ind/>
+        <w:rPr>
+          <w:highlight w:val="none"/>
+          <w:lang w:val="en-GB"/>
+        </w:rPr>
+      </w:pPr>
+      <w:r>
+        <w:rPr>
+          <w:highlight w:val="none"/>
+        </w:rPr>
+      </w:r>
+      <w:r>
+        <w:rPr>
+          <w:highlight w:val="none"/>
+          <w:lang w:val="en-GB"/>
+        </w:rPr>
+        <w:t xml:space="preserve">So collision function will look something like this</w:t>
+      </w:r>
+      <w:r>
+        <w:rPr>
+          <w:highlight w:val="none"/>
+        </w:rPr>
+      </w:r>
+    </w:p>
+    <w:tbl>
+      <w:tblPr>
+        <w:tblStyle w:val="708"/>
+        <w:tblW w:w="0" w:type="auto"/>
+        <w:tblBorders/>
+        <w:tblLook w:val="04A0" w:firstRow="1" w:lastRow="0" w:firstColumn="1" w:lastColumn="0" w:noHBand="0" w:noVBand="1"/>
+      </w:tblPr>
+      <w:tblGrid>
+        <w:gridCol w:w="9360"/>
+      </w:tblGrid>
+      <w:tr>
+        <w:trPr/>
+        <w:tc>
+          <w:tcPr>
+            <w:tcBorders/>
+            <w:tcW w:w="9360" w:type="dxa"/>
+            <w:textDirection w:val="lrTb"/>
+            <w:noWrap w:val="false"/>
+          </w:tcPr>
+          <w:p>
+            <w:pPr>
+              <w:pBdr/>
+              <w:spacing/>
+              <w:ind/>
+              <w:rPr>
+                <w:highlight w:val="none"/>
+                <w:lang w:val="en-GB"/>
+              </w:rPr>
+            </w:pPr>
+            <w:r>
+              <w:rPr>
+                <w:highlight w:val="none"/>
+                <w:lang w:val="en-GB"/>
+              </w:rPr>
+              <w:t xml:space="preserve">Foreach (entity : i):</w:t>
+            </w:r>
+            <w:r>
+              <w:rPr>
+                <w:highlight w:val="none"/>
+                <w:lang w:val="en-GB"/>
+              </w:rPr>
+            </w:r>
+          </w:p>
+          <w:p>
+            <w:pPr>
+              <w:pBdr/>
+              <w:spacing/>
+              <w:ind/>
+              <w:rPr>
+                <w:highlight w:val="none"/>
+                <w:lang w:val="en-GB"/>
+              </w:rPr>
+            </w:pPr>
+            <w:r>
+              <w:rPr>
+                <w:highlight w:val="none"/>
+                <w:lang w:val="en-GB"/>
+              </w:rPr>
+              <w:t xml:space="preserve">    if ((i.active) AND (i != currentEnt</w:t>
+            </w:r>
+            <w:r>
+              <w:rPr>
+                <w:highlight w:val="none"/>
+                <w:lang w:val="en-GB"/>
+              </w:rPr>
+              <w:t xml:space="preserve">) AND (</w:t>
+            </w:r>
+            <w:r>
+              <w:rPr>
+                <w:highlight w:val="none"/>
+                <w:lang w:val="en-GB"/>
+              </w:rPr>
+              <w:t xml:space="preserve">i.isColliding){</w:t>
+            </w:r>
+            <w:r>
+              <w:rPr>
+                <w:highlight w:val="none"/>
+                <w:lang w:val="en-GB"/>
+              </w:rPr>
+            </w:r>
+          </w:p>
+          <w:p>
+            <w:pPr>
+              <w:pBdr/>
+              <w:spacing/>
+              <w:ind/>
+              <w:rPr>
+                <w:highlight w:val="none"/>
+                <w:lang w:val="en-GB"/>
+              </w:rPr>
+            </w:pPr>
+            <w:r>
+              <w:rPr>
+                <w:highlight w:val="none"/>
+                <w:lang w:val="en-GB"/>
+              </w:rPr>
+              <w:t xml:space="preserve">        if ((i.type == asteroid</w:t>
+            </w:r>
+            <w:r>
+              <w:rPr>
+                <w:highlight w:val="none"/>
+                <w:lang w:val="en-GB"/>
+              </w:rPr>
+              <w:t xml:space="preserve">) AND (</w:t>
+            </w:r>
+            <w:r>
+              <w:rPr>
+                <w:highlight w:val="none"/>
+                <w:lang w:val="en-GB"/>
+              </w:rPr>
+              <w:t xml:space="preserve">i.lifetime &lt; i.LIFETIMERESPAWNLIMIT)){</w:t>
+            </w:r>
+            <w:r>
+              <w:rPr>
+                <w:highlight w:val="none"/>
+                <w:lang w:val="en-GB"/>
+              </w:rPr>
+            </w:r>
+          </w:p>
+          <w:p>
+            <w:pPr>
+              <w:pBdr/>
+              <w:spacing/>
+              <w:ind/>
+              <w:rPr>
+                <w:highlight w:val="none"/>
+                <w:lang w:val="en-GB"/>
+              </w:rPr>
+            </w:pPr>
+            <w:r>
+              <w:rPr>
+                <w:highlight w:val="none"/>
+                <w:lang w:val="en-GB"/>
+              </w:rPr>
+              <w:t xml:space="preserve">            i.respawn()</w:t>
+            </w:r>
+            <w:r>
+              <w:rPr>
+                <w:highlight w:val="none"/>
+                <w:lang w:val="en-GB"/>
+              </w:rPr>
+            </w:r>
+          </w:p>
+          <w:p>
+            <w:pPr>
+              <w:pBdr/>
+              <w:spacing/>
+              <w:ind/>
+              <w:rPr>
+                <w:highlight w:val="none"/>
+                <w:lang w:val="en-GB"/>
+              </w:rPr>
+            </w:pPr>
+            <w:r>
+              <w:rPr>
+                <w:highlight w:val="none"/>
+                <w:lang w:val="en-GB"/>
+              </w:rPr>
+            </w:r>
+            <w:r>
+              <w:rPr>
+                <w:highlight w:val="none"/>
+                <w:lang w:val="en-GB"/>
+              </w:rPr>
+              <w:t xml:space="preserve">    </w:t>
+            </w:r>
+            <w:r/>
+            <w:r>
+              <w:rPr>
+                <w:highlight w:val="none"/>
+                <w:lang w:val="en-GB"/>
+              </w:rPr>
+            </w:r>
+            <w:r>
+              <w:rPr>
+                <w:highlight w:val="none"/>
+                <w:lang w:val="en-GB"/>
+              </w:rPr>
+              <w:t xml:space="preserve">    </w:t>
+            </w:r>
+            <w:r/>
+            <w:r>
+              <w:rPr>
+                <w:highlight w:val="none"/>
+                <w:lang w:val="en-GB"/>
+              </w:rPr>
+              <w:t xml:space="preserve">}</w:t>
+            </w:r>
+            <w:r>
+              <w:rPr>
+                <w:highlight w:val="none"/>
+                <w:lang w:val="en-GB"/>
+              </w:rPr>
+            </w:r>
+          </w:p>
+          <w:p>
+            <w:pPr>
+              <w:pBdr/>
+              <w:spacing/>
+              <w:ind/>
+              <w:rPr>
+                <w:highlight w:val="none"/>
+                <w:lang w:val="en-GB"/>
+              </w:rPr>
+            </w:pPr>
+            <w:r>
+              <w:rPr>
+                <w:highlight w:val="none"/>
+                <w:lang w:val="en-GB"/>
+              </w:rPr>
+              <w:t xml:space="preserve">        if ((i.type == bullet</w:t>
+            </w:r>
+            <w:r>
+              <w:rPr>
+                <w:highlight w:val="none"/>
+                <w:lang w:val="en-GB"/>
+              </w:rPr>
+              <w:t xml:space="preserve">) AND (</w:t>
+            </w:r>
+            <w:r>
+              <w:rPr>
+                <w:highlight w:val="none"/>
+                <w:lang w:val="en-GB"/>
+              </w:rPr>
+              <w:t xml:space="preserve">currentEnt.type == asteroid)){</w:t>
+            </w:r>
+            <w:r>
+              <w:rPr>
+                <w:highlight w:val="none"/>
+                <w:lang w:val="en-GB"/>
+              </w:rPr>
+            </w:r>
+          </w:p>
+          <w:p>
+            <w:pPr>
+              <w:pBdr/>
+              <w:spacing/>
+              <w:ind/>
+              <w:rPr>
+                <w:highlight w:val="none"/>
+                <w:lang w:val="en-GB"/>
+              </w:rPr>
+            </w:pPr>
+            <w:r>
+              <w:rPr>
+                <w:highlight w:val="none"/>
+                <w:lang w:val="en-GB"/>
+              </w:rPr>
+              <w:t xml:space="preserve">            currentEnt.respawn()</w:t>
+            </w:r>
+            <w:r>
+              <w:rPr>
+                <w:highlight w:val="none"/>
+                <w:lang w:val="en-GB"/>
+              </w:rPr>
+            </w:r>
+          </w:p>
+          <w:p>
+            <w:pPr>
+              <w:pBdr/>
+              <w:spacing/>
+              <w:ind/>
+              <w:rPr>
+                <w:highlight w:val="none"/>
+                <w:lang w:val="en-GB"/>
+              </w:rPr>
+            </w:pPr>
+            <w:r>
+              <w:rPr>
+                <w:highlight w:val="none"/>
+                <w:lang w:val="en-GB"/>
+              </w:rPr>
+              <w:t xml:space="preserve">            i.deactivate()</w:t>
+            </w:r>
+            <w:r>
+              <w:rPr>
+                <w:highlight w:val="none"/>
+                <w:lang w:val="en-GB"/>
+              </w:rPr>
+            </w:r>
+            <w:r>
+              <w:rPr>
+                <w:highlight w:val="none"/>
+                <w:lang w:val="en-GB"/>
+              </w:rPr>
+            </w:r>
+            <w:r>
+              <w:rPr>
+                <w:highlight w:val="none"/>
+                <w:lang w:val="en-GB"/>
+              </w:rPr>
+            </w:r>
+            <w:r>
+              <w:rPr>
+                <w:highlight w:val="none"/>
+                <w:lang w:val="en-GB"/>
+              </w:rPr>
+            </w:r>
+          </w:p>
+          <w:p>
+            <w:pPr>
+              <w:pBdr/>
+              <w:spacing/>
+              <w:ind/>
+              <w:rPr>
+                <w:highlight w:val="none"/>
+                <w:lang w:val="en-GB"/>
+              </w:rPr>
+            </w:pPr>
+            <w:r>
+              <w:rPr>
+                <w:highlight w:val="none"/>
+                <w:lang w:val="en-GB"/>
+              </w:rPr>
+            </w:r>
+            <w:r>
+              <w:rPr>
+                <w:highlight w:val="none"/>
+                <w:lang w:val="en-GB"/>
+              </w:rPr>
+              <w:t xml:space="preserve">    </w:t>
+            </w:r>
+            <w:r/>
+            <w:r>
+              <w:rPr>
+                <w:highlight w:val="none"/>
+                <w:lang w:val="en-GB"/>
+              </w:rPr>
+            </w:r>
+            <w:r>
+              <w:rPr>
+                <w:highlight w:val="none"/>
+                <w:lang w:val="en-GB"/>
+              </w:rPr>
+              <w:t xml:space="preserve">    </w:t>
+            </w:r>
+            <w:r/>
+            <w:r>
+              <w:rPr>
+                <w:highlight w:val="none"/>
+                <w:lang w:val="en-GB"/>
+              </w:rPr>
+              <w:t xml:space="preserve">}</w:t>
+            </w:r>
+            <w:r>
+              <w:rPr>
+                <w:highlight w:val="none"/>
+                <w:lang w:val="en-GB"/>
+              </w:rPr>
+            </w:r>
+          </w:p>
+          <w:p>
+            <w:pPr>
+              <w:pBdr/>
+              <w:spacing/>
+              <w:ind/>
+              <w:rPr>
+                <w:highlight w:val="none"/>
+                <w:lang w:val="en-GB"/>
+              </w:rPr>
+            </w:pPr>
+            <w:r>
+              <w:rPr>
+                <w:highlight w:val="none"/>
+                <w:lang w:val="en-GB"/>
+              </w:rPr>
+            </w:r>
+            <w:r>
+              <w:rPr>
+                <w:highlight w:val="none"/>
+                <w:lang w:val="en-GB"/>
+              </w:rPr>
+              <w:t xml:space="preserve">    </w:t>
+            </w:r>
+            <w:r/>
+            <w:r>
+              <w:rPr>
+                <w:highlight w:val="none"/>
+                <w:lang w:val="en-GB"/>
+              </w:rPr>
+            </w:r>
+            <w:r>
+              <w:rPr>
+                <w:highlight w:val="none"/>
+                <w:lang w:val="en-GB"/>
+              </w:rPr>
+              <w:t xml:space="preserve">    </w:t>
+            </w:r>
+            <w:r>
+              <w:rPr>
+                <w:highlight w:val="none"/>
+                <w:lang w:val="en-GB"/>
+              </w:rPr>
+              <w:t xml:space="preserve">if ((i.type == asteroid) AND (currentEnt.type == ship))</w:t>
+            </w:r>
+            <w:r>
+              <w:rPr>
+                <w:highlight w:val="none"/>
+                <w:lang w:val="en-GB"/>
+              </w:rPr>
+            </w:r>
+          </w:p>
+          <w:p>
+            <w:pPr>
+              <w:pBdr/>
+              <w:spacing/>
+              <w:ind/>
+              <w:rPr>
+                <w:highlight w:val="none"/>
+                <w:lang w:val="en-GB"/>
+              </w:rPr>
+            </w:pPr>
+            <w:r>
+              <w:rPr>
+                <w:highlight w:val="none"/>
+                <w:lang w:val="en-GB"/>
+              </w:rPr>
+            </w:r>
+            <w:r>
+              <w:rPr>
+                <w:highlight w:val="none"/>
+                <w:lang w:val="en-GB"/>
+              </w:rPr>
+              <w:t xml:space="preserve">    </w:t>
+            </w:r>
+            <w:r/>
+            <w:r>
+              <w:rPr>
+                <w:highlight w:val="none"/>
+                <w:lang w:val="en-GB"/>
+              </w:rPr>
+            </w:r>
+            <w:r>
+              <w:rPr>
+                <w:highlight w:val="none"/>
+                <w:lang w:val="en-GB"/>
+              </w:rPr>
+              <w:t xml:space="preserve">    </w:t>
+            </w:r>
+            <w:r/>
+            <w:r>
+              <w:rPr>
+                <w:highlight w:val="none"/>
+                <w:lang w:val="en-GB"/>
+              </w:rPr>
+            </w:r>
+            <w:r>
+              <w:rPr>
+                <w:highlight w:val="none"/>
+                <w:lang w:val="en-GB"/>
+              </w:rPr>
+              <w:t xml:space="preserve">    </w:t>
+            </w:r>
+            <w:r>
+              <w:rPr>
+                <w:highlight w:val="none"/>
+                <w:lang w:val="en-GB"/>
+              </w:rPr>
+              <w:t xml:space="preserve">entStore.deactivateAllEnts()</w:t>
+            </w:r>
+            <w:r>
+              <w:rPr>
+                <w:highlight w:val="none"/>
+                <w:lang w:val="en-GB"/>
+              </w:rPr>
+            </w:r>
+          </w:p>
+          <w:p>
+            <w:pPr>
+              <w:pBdr/>
+              <w:spacing/>
+              <w:ind/>
+              <w:rPr>
+                <w:highlight w:val="none"/>
+                <w:lang w:val="en-GB"/>
+              </w:rPr>
+            </w:pPr>
+            <w:r>
+              <w:rPr>
+                <w:highlight w:val="none"/>
+                <w:lang w:val="en-GB"/>
+              </w:rPr>
+            </w:r>
+            <w:r>
+              <w:rPr>
+                <w:highlight w:val="none"/>
+                <w:lang w:val="en-GB"/>
+              </w:rPr>
+              <w:t xml:space="preserve">    </w:t>
+            </w:r>
+            <w:r/>
+            <w:r>
+              <w:rPr>
+                <w:highlight w:val="none"/>
+                <w:lang w:val="en-GB"/>
+              </w:rPr>
+            </w:r>
+            <w:r>
+              <w:rPr>
+                <w:highlight w:val="none"/>
+                <w:lang w:val="en-GB"/>
+              </w:rPr>
+              <w:t xml:space="preserve">    </w:t>
+            </w:r>
+            <w:r/>
+            <w:r>
+              <w:rPr>
+                <w:highlight w:val="none"/>
+                <w:lang w:val="en-GB"/>
+              </w:rPr>
+            </w:r>
+            <w:r>
+              <w:rPr>
+                <w:highlight w:val="none"/>
+                <w:lang w:val="en-GB"/>
+              </w:rPr>
+              <w:t xml:space="preserve">    </w:t>
+            </w:r>
+            <w:r>
+              <w:rPr>
+                <w:highlight w:val="none"/>
+                <w:lang w:val="en-GB"/>
+              </w:rPr>
+              <w:t xml:space="preserve">deathMessage.activate()</w:t>
+            </w:r>
+            <w:r>
+              <w:rPr>
+                <w:highlight w:val="none"/>
+                <w:lang w:val="en-GB"/>
+              </w:rPr>
+            </w:r>
+          </w:p>
+          <w:p>
+            <w:pPr>
+              <w:pBdr/>
+              <w:spacing/>
+              <w:ind/>
+              <w:rPr>
+                <w:highlight w:val="none"/>
+                <w:lang w:val="en-GB"/>
+              </w:rPr>
+            </w:pPr>
+            <w:r>
+              <w:rPr>
+                <w:highlight w:val="none"/>
+                <w:lang w:val="en-GB"/>
+              </w:rPr>
+            </w:r>
+            <w:r>
+              <w:rPr>
+                <w:highlight w:val="none"/>
+                <w:lang w:val="en-GB"/>
+              </w:rPr>
+              <w:t xml:space="preserve">    </w:t>
+            </w:r>
+            <w:r/>
+            <w:r>
+              <w:rPr>
+                <w:highlight w:val="none"/>
+                <w:lang w:val="en-GB"/>
+              </w:rPr>
+            </w:r>
+            <w:r>
+              <w:rPr>
+                <w:highlight w:val="none"/>
+                <w:lang w:val="en-GB"/>
+              </w:rPr>
+              <w:t xml:space="preserve">    </w:t>
+            </w:r>
+            <w:r/>
+            <w:r>
+              <w:rPr>
+                <w:highlight w:val="none"/>
+                <w:lang w:val="en-GB"/>
+              </w:rPr>
+              <w:t xml:space="preserve">}</w:t>
+            </w:r>
+            <w:r>
+              <w:rPr>
+                <w:highlight w:val="none"/>
+                <w:lang w:val="en-GB"/>
+              </w:rPr>
+            </w:r>
+          </w:p>
+          <w:p>
+            <w:pPr>
+              <w:pBdr/>
+              <w:spacing/>
+              <w:ind/>
+              <w:rPr>
+                <w:highlight w:val="none"/>
+                <w:lang w:val="en-GB"/>
+              </w:rPr>
+            </w:pPr>
+            <w:r>
+              <w:rPr>
+                <w:highlight w:val="none"/>
+                <w:lang w:val="en-GB"/>
+              </w:rPr>
+            </w:r>
+            <w:r>
+              <w:rPr>
+                <w:highlight w:val="none"/>
+                <w:lang w:val="en-GB"/>
+              </w:rPr>
+              <w:t xml:space="preserve">    </w:t>
+            </w:r>
+            <w:r/>
+            <w:r>
+              <w:rPr>
+                <w:highlight w:val="none"/>
+                <w:lang w:val="en-GB"/>
+              </w:rPr>
+              <w:t xml:space="preserve">}</w:t>
+            </w:r>
+            <w:r>
+              <w:rPr>
+                <w:highlight w:val="none"/>
+                <w:lang w:val="en-GB"/>
+              </w:rPr>
+            </w:r>
+          </w:p>
+          <w:p>
+            <w:pPr>
+              <w:pBdr/>
+              <w:spacing/>
+              <w:ind/>
+              <w:rPr>
+                <w:highlight w:val="none"/>
+                <w:lang w:val="en-GB"/>
+              </w:rPr>
+            </w:pPr>
+            <w:r>
+              <w:rPr>
+                <w:highlight w:val="none"/>
+                <w:lang w:val="en-GB"/>
+              </w:rPr>
+              <w:t xml:space="preserve">}</w:t>
+            </w:r>
+            <w:r>
+              <w:rPr>
+                <w:highlight w:val="none"/>
+                <w:lang w:val="en-GB"/>
+              </w:rPr>
+            </w:r>
+          </w:p>
+        </w:tc>
+      </w:tr>
+    </w:tbl>
+    <w:p>
+      <w:pPr>
+        <w:pBdr/>
+        <w:spacing/>
+        <w:ind/>
+        <w:rPr>
+          <w:highlight w:val="none"/>
+          <w:lang w:val="en-US"/>
+        </w:rPr>
+      </w:pPr>
+      <w:r>
+        <w:rPr>
+          <w:highlight w:val="none"/>
+          <w:lang w:val="en-GB"/>
+        </w:rPr>
+      </w:r>
+      <w:r>
+        <w:rPr>
+          <w:highlight w:val="none"/>
+          <w:lang w:val="en-GB"/>
+        </w:rPr>
+      </w:r>
+    </w:p>
+    <w:p>
+      <w:pPr>
         <w:pStyle w:val="836"/>
         <w:pBdr/>
         <w:spacing/>
@@ -1149,7 +2167,6 @@
       </w:r>
       <w:r>
         <w:rPr>
-          <w:highlight w:val="none"/>
           <w:lang w:val="en-US"/>
         </w:rPr>
       </w:r>
@@ -1196,6 +2213,7 @@
         <w:spacing/>
         <w:ind/>
         <w:rPr>
+          <w:highlight w:val="none"/>
           <w:lang w:val="en-GB"/>
         </w:rPr>
       </w:pPr>
@@ -1238,9 +2256,304 @@
         <w:rPr>
           <w:lang w:val="en-GB"/>
         </w:rPr>
+        <w:t xml:space="preserve"> All entities in the project are stored within the entStore object.</w:t>
       </w:r>
       <w:r>
         <w:rPr>
+          <w:lang w:val="en-GB"/>
+        </w:rPr>
+      </w:r>
+    </w:p>
+    <w:p>
+      <w:pPr>
+        <w:pStyle w:val="836"/>
+        <w:pBdr/>
+        <w:spacing/>
+        <w:ind/>
+        <w:rPr>
+          <w:highlight w:val="none"/>
+          <w:lang w:val="en-GB"/>
+        </w:rPr>
+      </w:pPr>
+      <w:r>
+        <w:rPr>
+          <w:highlight w:val="none"/>
+          <w:lang w:val="en-GB"/>
+        </w:rPr>
+      </w:r>
+      <w:r>
+        <w:rPr>
+          <w:highlight w:val="none"/>
+          <w:lang w:val="en-GB"/>
+        </w:rPr>
+      </w:r>
+    </w:p>
+    <w:p>
+      <w:pPr>
+        <w:pStyle w:val="836"/>
+        <w:pBdr/>
+        <w:spacing/>
+        <w:ind/>
+        <w:rPr>
+          <w:highlight w:val="none"/>
+          <w:lang w:val="en-GB"/>
+        </w:rPr>
+      </w:pPr>
+      <w:r>
+        <w:rPr>
+          <w:highlight w:val="none"/>
+          <w:lang w:val="en-GB"/>
+        </w:rPr>
+        <w:t xml:space="preserve">Fail State</w:t>
+      </w:r>
+      <w:r>
+        <w:rPr>
+          <w:highlight w:val="none"/>
+          <w:lang w:val="en-GB"/>
+        </w:rPr>
+      </w:r>
+    </w:p>
+    <w:p>
+      <w:pPr>
+        <w:pBdr/>
+        <w:spacing/>
+        <w:ind/>
+        <w:rPr>
+          <w:highlight w:val="none"/>
+          <w:lang w:val="en-GB"/>
+        </w:rPr>
+      </w:pPr>
+      <w:r>
+        <w:rPr>
+          <w:lang w:val="en-GB"/>
+        </w:rPr>
+        <w:t xml:space="preserve">Due to how simple the gamestate is </w:t>
+      </w:r>
+      <w:r>
+        <w:rPr>
+          <w:lang w:val="en-GB"/>
+        </w:rPr>
+        <w:t xml:space="preserve">when this ship collides with a </w:t>
+      </w:r>
+      <w:r>
+        <w:rPr>
+          <w:lang w:val="en-GB"/>
+        </w:rPr>
+        <w:t xml:space="preserve">i plan on deactivating all entities and showing a </w:t>
+      </w:r>
+      <w:r>
+        <w:rPr>
+          <w:lang w:val="en-GB"/>
+        </w:rPr>
+        <w:t xml:space="preserve">simple text element over the screen.</w:t>
+      </w:r>
+      <w:r>
+        <w:rPr>
+          <w:lang w:val="en-GB"/>
+        </w:rPr>
+      </w:r>
+    </w:p>
+    <w:p>
+      <w:pPr>
+        <w:pBdr/>
+        <w:spacing/>
+        <w:ind/>
+        <w:rPr>
+          <w:lang w:val="en-GB"/>
+        </w:rPr>
+      </w:pPr>
+      <w:r>
+        <w:rPr>
+          <w:lang w:val="en-GB"/>
+        </w:rPr>
+      </w:r>
+      <w:r>
+        <w:rPr>
+          <w:lang w:val="en-GB"/>
+        </w:rPr>
+      </w:r>
+    </w:p>
+    <w:p>
+      <w:pPr>
+        <w:pStyle w:val="836"/>
+        <w:pBdr/>
+        <w:spacing/>
+        <w:ind/>
+        <w:rPr>
+          <w:lang w:val="en-GB"/>
+        </w:rPr>
+      </w:pPr>
+      <w:r>
+        <w:rPr>
+          <w:lang w:val="en-GB"/>
+        </w:rPr>
+        <w:t xml:space="preserve">Storing Textures</w:t>
+      </w:r>
+      <w:r>
+        <w:rPr>
+          <w:lang w:val="en-GB"/>
+        </w:rPr>
+      </w:r>
+    </w:p>
+    <w:p>
+      <w:pPr>
+        <w:pBdr/>
+        <w:spacing/>
+        <w:ind/>
+        <w:rPr>
+          <w:lang w:val="en-GB"/>
+        </w:rPr>
+      </w:pPr>
+      <w:r>
+        <w:rPr>
+          <w:lang w:val="en-GB"/>
+        </w:rPr>
+      </w:r>
+      <w:r>
+        <w:rPr>
+          <w:lang w:val="en-GB"/>
+        </w:rPr>
+        <w:t xml:space="preserve">In order to allow for a easy, performant and extendable </w:t>
+      </w:r>
+      <w:r>
+        <w:rPr>
+          <w:lang w:val="en-GB"/>
+        </w:rPr>
+        <w:t xml:space="preserve">te</w:t>
+      </w:r>
+      <w:r>
+        <w:rPr>
+          <w:lang w:val="en-GB"/>
+        </w:rPr>
+        <w:t xml:space="preserve">xture management system </w:t>
+      </w:r>
+      <w:r>
+        <w:rPr>
+          <w:lang w:val="en-GB"/>
+        </w:rPr>
+        <w:t xml:space="preserve">i would like to store each texture only once (for performance after the game is loaded), be able to easily find these textures in memory in a human readable manner, and </w:t>
+      </w:r>
+      <w:r>
+        <w:rPr>
+          <w:lang w:val="en-GB"/>
+        </w:rPr>
+        <w:t xml:space="preserve">have a single simple place in the code to </w:t>
+      </w:r>
+      <w:r>
+        <w:rPr>
+          <w:lang w:val="en-GB"/>
+        </w:rPr>
+        <w:t xml:space="preserve">add or remove these textures from the project.</w:t>
+      </w:r>
+      <w:r>
+        <w:rPr>
+          <w:lang w:val="en-GB"/>
+        </w:rPr>
+      </w:r>
+    </w:p>
+    <w:p>
+      <w:pPr>
+        <w:pBdr/>
+        <w:spacing/>
+        <w:ind/>
+        <w:rPr>
+          <w:lang w:val="en-GB"/>
+        </w:rPr>
+      </w:pPr>
+      <w:r>
+        <w:rPr>
+          <w:lang w:val="en-GB"/>
+        </w:rPr>
+      </w:r>
+      <w:r>
+        <w:rPr>
+          <w:lang w:val="en-GB"/>
+        </w:rPr>
+      </w:r>
+    </w:p>
+    <w:p>
+      <w:pPr>
+        <w:pStyle w:val="836"/>
+        <w:pBdr/>
+        <w:spacing/>
+        <w:ind/>
+        <w:rPr>
+          <w:lang w:val="en-GB"/>
+        </w:rPr>
+      </w:pPr>
+      <w:r>
+        <w:rPr>
+          <w:highlight w:val="none"/>
+          <w:lang w:val="en-GB"/>
+        </w:rPr>
+        <w:t xml:space="preserve">Animation</w:t>
+      </w:r>
+      <w:r>
+        <w:rPr>
+          <w:highlight w:val="none"/>
+          <w:lang w:val="en-GB"/>
+        </w:rPr>
+      </w:r>
+    </w:p>
+    <w:p>
+      <w:pPr>
+        <w:pBdr/>
+        <w:spacing/>
+        <w:ind/>
+        <w:rPr>
+          <w:lang w:val="en-GB"/>
+        </w:rPr>
+      </w:pPr>
+      <w:r>
+        <w:rPr>
+          <w:lang w:val="en-GB"/>
+        </w:rPr>
+        <w:t xml:space="preserve">TODO</w:t>
+      </w:r>
+      <w:r>
+        <w:rPr>
+          <w:lang w:val="en-GB"/>
+        </w:rPr>
+      </w:r>
+    </w:p>
+    <w:p>
+      <w:pPr>
+        <w:pBdr/>
+        <w:spacing/>
+        <w:ind/>
+        <w:rPr>
+          <w:lang w:val="en-GB"/>
+        </w:rPr>
+      </w:pPr>
+      <w:r>
+        <w:rPr>
+          <w:lang w:val="en-GB"/>
+        </w:rPr>
+      </w:r>
+      <w:r>
+        <w:rPr>
+          <w:lang w:val="en-GB"/>
+        </w:rPr>
+      </w:r>
+    </w:p>
+    <w:p>
+      <w:pPr>
+        <w:pBdr/>
+        <w:spacing/>
+        <w:ind/>
+        <w:rPr>
+          <w:lang w:val="en-GB"/>
+        </w:rPr>
+      </w:pPr>
+      <w:r>
+        <w:rPr>
+          <w:highlight w:val="none"/>
+          <w:lang w:val="en-GB"/>
+        </w:rPr>
+      </w:r>
+      <w:r>
+        <w:rPr>
+          <w:highlight w:val="none"/>
           <w:lang w:val="en-GB"/>
         </w:rPr>
       </w:r>
@@ -1392,11 +2705,16 @@
           <w:lang w:val="en-US"/>
         </w:rPr>
       </w:r>
+      <w:r>
+        <w:rPr>
+          <w:lang w:val="en-GB"/>
+        </w:rPr>
+      </w:r>
     </w:p>
     <w:p>
       <w:pPr>
         <w:pBdr/>
-        <w:shd w:val="nil"/>
+        <w:shd w:val="nil" w:color="auto"/>
         <w:spacing/>
         <w:ind/>
         <w:rPr>
@@ -1410,6 +2728,12 @@
           <w:lang w:val="en-US"/>
         </w:rPr>
         <w:br w:type="page" w:clear="all"/>
+      </w:r>
+      <w:r>
+        <w:rPr>
+          <w:highlight w:val="none"/>
+          <w:lang w:val="en-US"/>
+        </w:rPr>
       </w:r>
       <w:r>
         <w:rPr>
@@ -1446,6 +2770,12 @@
           <w:lang w:val="en-GB"/>
         </w:rPr>
       </w:r>
+      <w:r>
+        <w:rPr>
+          <w:highlight w:val="none"/>
+          <w:lang w:val="en-US"/>
+        </w:rPr>
+      </w:r>
     </w:p>
     <w:p>
       <w:pPr>
@@ -1457,6 +2787,11 @@
           <w:lang w:val="en-GB"/>
         </w:rPr>
       </w:pPr>
+      <w:r>
+        <w:rPr>
+          <w:lang w:val="en-GB"/>
+        </w:rPr>
+      </w:r>
       <w:r>
         <w:rPr>
           <w:lang w:val="en-GB"/>

</xml_diff>